<commit_message>
removed  the removeAll Players fromm the start button, restored the disc drop speed
</commit_message>
<xml_diff>
--- a/ProjectReport.docx
+++ b/ProjectReport.docx
@@ -365,10 +365,6 @@
     <w:p>
       <w:pPr>
         <w:jc w:val="center"/>
-        <w:rPr>
-          <w:sz w:val="28"/>
-          <w:szCs w:val="28"/>
-        </w:rPr>
       </w:pPr>
       <w:r>
         <w:rPr>
@@ -377,24 +373,54 @@
           <w:sz w:val="28"/>
           <w:szCs w:val="28"/>
         </w:rPr>
-        <w:t>Lecturer:</w:t>
-      </w:r>
-      <w:r>
+        <w:t xml:space="preserve">Module </w:t>
+      </w:r>
+      <w:r>
+        <w:rPr>
+          <w:b/>
+          <w:bCs/>
+        </w:rPr>
+        <w:t>Code:</w:t>
+      </w:r>
+      <w:r>
+        <w:t xml:space="preserve"> COMP20300</w:t>
+      </w:r>
+    </w:p>
+    <w:p>
+      <w:pPr>
+        <w:jc w:val="center"/>
         <w:rPr>
           <w:sz w:val="28"/>
           <w:szCs w:val="28"/>
         </w:rPr>
-        <w:t xml:space="preserve"> Dr Simon Caton</w:t>
-      </w:r>
-    </w:p>
-    <w:p>
-      <w:pPr>
-        <w:jc w:val="center"/>
+      </w:pPr>
+      <w:r>
+        <w:rPr>
+          <w:b/>
+          <w:bCs/>
+        </w:rPr>
+        <w:t>Module</w:t>
+      </w:r>
+      <w:r>
+        <w:t xml:space="preserve"> </w:t>
+      </w:r>
+      <w:r>
+        <w:rPr>
+          <w:b/>
+          <w:bCs/>
+        </w:rPr>
+        <w:t>Title</w:t>
+      </w:r>
+      <w:r>
+        <w:t xml:space="preserve">: Java </w:t>
+      </w:r>
+      <w:r>
         <w:rPr>
           <w:sz w:val="28"/>
           <w:szCs w:val="28"/>
         </w:rPr>
-      </w:pPr>
+        <w:t>programming</w:t>
+      </w:r>
     </w:p>
     <w:p>
       <w:pPr>
@@ -404,21 +430,58 @@
           <w:szCs w:val="28"/>
         </w:rPr>
       </w:pPr>
-    </w:p>
-    <w:p>
-      <w:pPr>
-        <w:jc w:val="center"/>
-        <w:rPr>
+      <w:r>
+        <w:rPr>
+          <w:b/>
+          <w:bCs/>
           <w:sz w:val="28"/>
           <w:szCs w:val="28"/>
         </w:rPr>
-      </w:pPr>
+        <w:t>Lecturer:</w:t>
+      </w:r>
+      <w:r>
+        <w:rPr>
+          <w:sz w:val="28"/>
+          <w:szCs w:val="28"/>
+        </w:rPr>
+        <w:t xml:space="preserve"> Dr Simon Caton</w:t>
+      </w:r>
     </w:p>
     <w:p>
       <w:pPr>
         <w:jc w:val="center"/>
-      </w:pPr>
-      <w:r>
+        <w:rPr>
+          <w:sz w:val="28"/>
+          <w:szCs w:val="28"/>
+        </w:rPr>
+      </w:pPr>
+    </w:p>
+    <w:p>
+      <w:pPr>
+        <w:jc w:val="center"/>
+        <w:rPr>
+          <w:sz w:val="28"/>
+          <w:szCs w:val="28"/>
+        </w:rPr>
+      </w:pPr>
+    </w:p>
+    <w:p>
+      <w:pPr>
+        <w:jc w:val="center"/>
+        <w:rPr>
+          <w:sz w:val="28"/>
+          <w:szCs w:val="28"/>
+        </w:rPr>
+      </w:pPr>
+    </w:p>
+    <w:p>
+      <w:pPr>
+        <w:jc w:val="center"/>
+      </w:pPr>
+      <w:r>
+        <w:rPr>
+          <w:noProof/>
+        </w:rPr>
         <w:drawing>
           <wp:inline distT="0" distB="0" distL="0" distR="0" wp14:anchorId="3BBC1C91" wp14:editId="26B10E73">
             <wp:extent cx="1583102" cy="2305591"/>
@@ -435,7 +498,7 @@
                     <pic:cNvPicPr/>
                   </pic:nvPicPr>
                   <pic:blipFill>
-                    <a:blip r:embed="rId5"/>
+                    <a:blip r:embed="rId6"/>
                     <a:stretch>
                       <a:fillRect/>
                     </a:stretch>
@@ -503,6 +566,15 @@
     <w:p/>
     <w:sdt>
       <w:sdtPr>
+        <w:rPr>
+          <w:rFonts w:asciiTheme="minorHAnsi" w:eastAsiaTheme="minorHAnsi" w:hAnsiTheme="minorHAnsi" w:cstheme="minorBidi"/>
+          <w:b w:val="0"/>
+          <w:bCs w:val="0"/>
+          <w:color w:val="auto"/>
+          <w:sz w:val="24"/>
+          <w:szCs w:val="24"/>
+          <w:lang w:val="en-GB"/>
+        </w:rPr>
         <w:id w:val="1201367338"/>
         <w:docPartObj>
           <w:docPartGallery w:val="Table of Contents"/>
@@ -511,12 +583,7 @@
       </w:sdtPr>
       <w:sdtEndPr>
         <w:rPr>
-          <w:rFonts w:asciiTheme="minorHAnsi" w:eastAsiaTheme="minorHAnsi" w:hAnsiTheme="minorHAnsi" w:cstheme="minorBidi"/>
           <w:noProof/>
-          <w:color w:val="auto"/>
-          <w:sz w:val="24"/>
-          <w:szCs w:val="24"/>
-          <w:lang w:val="en-GB"/>
         </w:rPr>
       </w:sdtEndPr>
       <w:sdtContent>
@@ -1033,11 +1100,6 @@
     <w:p/>
     <w:p/>
     <w:p/>
-    <w:p/>
-    <w:p/>
-    <w:p/>
-    <w:p/>
-    <w:p/>
     <w:p>
       <w:pPr>
         <w:pStyle w:val="Heading1"/>
@@ -1057,13 +1119,31 @@
     </w:p>
     <w:p>
       <w:r>
-        <w:t>Connect4 is a turn</w:t>
+        <w:t xml:space="preserve">Connect4 is a </w:t>
+      </w:r>
+      <w:r>
+        <w:t xml:space="preserve">two player, </w:t>
+      </w:r>
+      <w:r>
+        <w:t>turn</w:t>
       </w:r>
       <w:r>
         <w:t>-</w:t>
       </w:r>
       <w:r>
-        <w:t>based board game that is typically comprised of a board that is seven columns long and six rows tall.</w:t>
+        <w:t xml:space="preserve">based board game that is typically comprised of a board that is seven columns </w:t>
+      </w:r>
+      <w:r>
+        <w:t>in length</w:t>
+      </w:r>
+      <w:r>
+        <w:t xml:space="preserve"> and six rows </w:t>
+      </w:r>
+      <w:r>
+        <w:t>in height</w:t>
+      </w:r>
+      <w:r>
+        <w:t>.</w:t>
       </w:r>
     </w:p>
     <w:p/>
@@ -1079,6 +1159,76 @@
       </w:r>
     </w:p>
     <w:p/>
+    <w:p>
+      <w:pPr>
+        <w:pStyle w:val="Heading2"/>
+      </w:pPr>
+      <w:r>
+        <w:t>Game Implementation</w:t>
+      </w:r>
+    </w:p>
+    <w:p>
+      <w:r>
+        <w:t>This project’s implementation of Connect4 provides further options to players which include customisation of the player name, colour, board size and finally the options to pause or play music. This is a very visual implementation of the traditional game and is aimed to be aesthetically pleasing and enjoyable.</w:t>
+      </w:r>
+    </w:p>
+    <w:p/>
+    <w:p>
+      <w:r>
+        <w:t>The game rules are in line with the traditional game in that any player is capable of winning by having a combination of four discs of the same colour in any of the following directions:</w:t>
+      </w:r>
+    </w:p>
+    <w:p>
+      <w:pPr>
+        <w:pStyle w:val="ListParagraph"/>
+        <w:numPr>
+          <w:ilvl w:val="0"/>
+          <w:numId w:val="1"/>
+        </w:numPr>
+      </w:pPr>
+      <w:r>
+        <w:t>Horizontally</w:t>
+      </w:r>
+    </w:p>
+    <w:p>
+      <w:pPr>
+        <w:pStyle w:val="ListParagraph"/>
+        <w:numPr>
+          <w:ilvl w:val="0"/>
+          <w:numId w:val="1"/>
+        </w:numPr>
+      </w:pPr>
+      <w:r>
+        <w:t xml:space="preserve">Vertically </w:t>
+      </w:r>
+    </w:p>
+    <w:p>
+      <w:pPr>
+        <w:pStyle w:val="ListParagraph"/>
+        <w:numPr>
+          <w:ilvl w:val="0"/>
+          <w:numId w:val="1"/>
+        </w:numPr>
+      </w:pPr>
+      <w:r>
+        <w:t>Diagonally (to the left or right)</w:t>
+      </w:r>
+    </w:p>
+    <w:p/>
+    <w:p>
+      <w:r>
+        <w:t>This implementation does also take into consideration the possibility of a draw occurring where neither player wins and there are no empty tiles on the board to place a disc.</w:t>
+      </w:r>
+    </w:p>
+    <w:p/>
+    <w:p>
+      <w:pPr>
+        <w:pStyle w:val="Heading2"/>
+      </w:pPr>
+      <w:r>
+        <w:t>Connect4 trivia</w:t>
+      </w:r>
+    </w:p>
     <w:p>
       <w:r>
         <w:rPr>
@@ -1179,7 +1329,7 @@
                     <pic:cNvPicPr/>
                   </pic:nvPicPr>
                   <pic:blipFill>
-                    <a:blip r:embed="rId6">
+                    <a:blip r:embed="rId7">
                       <a:extLst>
                         <a:ext uri="{28A0092B-C50C-407E-A947-70E740481C1C}">
                           <a14:useLocalDpi xmlns:a14="http://schemas.microsoft.com/office/drawing/2010/main" val="0"/>
@@ -1228,7 +1378,7 @@
                     <pic:cNvPicPr/>
                   </pic:nvPicPr>
                   <pic:blipFill>
-                    <a:blip r:embed="rId7">
+                    <a:blip r:embed="rId8">
                       <a:extLst>
                         <a:ext uri="{28A0092B-C50C-407E-A947-70E740481C1C}">
                           <a14:useLocalDpi xmlns:a14="http://schemas.microsoft.com/office/drawing/2010/main" val="0"/>
@@ -1256,24 +1406,6 @@
       </w:r>
     </w:p>
     <w:p/>
-    <w:p/>
-    <w:p/>
-    <w:p/>
-    <w:p/>
-    <w:p/>
-    <w:p/>
-    <w:p/>
-    <w:p/>
-    <w:p/>
-    <w:p/>
-    <w:p/>
-    <w:p/>
-    <w:p/>
-    <w:p/>
-    <w:p/>
-    <w:p/>
-    <w:p/>
-    <w:p/>
     <w:p>
       <w:pPr>
         <w:pStyle w:val="Heading1"/>
@@ -1285,7 +1417,59 @@
       </w:r>
       <w:bookmarkEnd w:id="1"/>
     </w:p>
-    <w:p/>
+    <w:p>
+      <w:r>
+        <w:t xml:space="preserve">The class structure of </w:t>
+      </w:r>
+      <w:r>
+        <w:t xml:space="preserve">the </w:t>
+      </w:r>
+      <w:r>
+        <w:t xml:space="preserve">JavaFX </w:t>
+      </w:r>
+      <w:r>
+        <w:t xml:space="preserve">game </w:t>
+      </w:r>
+      <w:r>
+        <w:t>begins with the GameMain. This is where we create our Stage</w:t>
+      </w:r>
+      <w:r>
+        <w:t xml:space="preserve"> </w:t>
+      </w:r>
+      <w:r>
+        <w:t xml:space="preserve">and </w:t>
+      </w:r>
+      <w:r>
+        <w:t xml:space="preserve">scene which we </w:t>
+      </w:r>
+      <w:r>
+        <w:t xml:space="preserve">call to it </w:t>
+      </w:r>
+      <w:r>
+        <w:t>the Main Menu preference method.</w:t>
+      </w:r>
+    </w:p>
+    <w:p/>
+    <w:p>
+      <w:r>
+        <w:t xml:space="preserve">The Main Menu preference </w:t>
+      </w:r>
+      <w:r>
+        <w:t>method returns</w:t>
+      </w:r>
+      <w:r>
+        <w:t xml:space="preserve"> a GridPane which is filled with customisation and graphics tailored to the player</w:t>
+      </w:r>
+      <w:r>
+        <w:t>’</w:t>
+      </w:r>
+      <w:r>
+        <w:t xml:space="preserve">s </w:t>
+      </w:r>
+      <w:r>
+        <w:t>choices. Here the players can choose their name &amp; colour for a basic game, however, they can also choose to have the background music playing or not, they can also optionally increase the size of the board to create a more complex game.</w:t>
+      </w:r>
+    </w:p>
     <w:p/>
     <w:p/>
     <w:p/>
@@ -1321,7 +1505,7 @@
                     <pic:cNvPicPr/>
                   </pic:nvPicPr>
                   <pic:blipFill>
-                    <a:blip r:embed="rId8">
+                    <a:blip r:embed="rId9">
                       <a:extLst>
                         <a:ext uri="{28A0092B-C50C-407E-A947-70E740481C1C}">
                           <a14:useLocalDpi xmlns:a14="http://schemas.microsoft.com/office/drawing/2010/main" val="0"/>
@@ -1364,6 +1548,7 @@
       </w:pPr>
       <w:bookmarkStart w:id="3" w:name="_Toc59151152"/>
       <w:r>
+        <w:lastRenderedPageBreak/>
         <w:t xml:space="preserve">Game Design </w:t>
       </w:r>
       <w:r>
@@ -1384,7 +1569,6 @@
       </w:pPr>
       <w:bookmarkStart w:id="4" w:name="_Toc59151153"/>
       <w:r>
-        <w:lastRenderedPageBreak/>
         <w:t>Game Unit Testing</w:t>
       </w:r>
       <w:bookmarkEnd w:id="4"/>
@@ -1441,7 +1625,6 @@
       </w:pPr>
       <w:bookmarkStart w:id="5" w:name="_Toc59151154"/>
       <w:r>
-        <w:lastRenderedPageBreak/>
         <w:t>Improvements over Traditional game</w:t>
       </w:r>
       <w:bookmarkEnd w:id="5"/>
@@ -1454,6 +1637,126 @@
     </w:sectPr>
   </w:body>
 </w:document>
+</file>
+
+<file path=word/numbering.xml><?xml version="1.0" encoding="utf-8"?>
+<w:numbering xmlns:wpc="http://schemas.microsoft.com/office/word/2010/wordprocessingCanvas" xmlns:cx="http://schemas.microsoft.com/office/drawing/2014/chartex" xmlns:cx1="http://schemas.microsoft.com/office/drawing/2015/9/8/chartex" xmlns:cx2="http://schemas.microsoft.com/office/drawing/2015/10/21/chartex" xmlns:cx3="http://schemas.microsoft.com/office/drawing/2016/5/9/chartex" xmlns:cx4="http://schemas.microsoft.com/office/drawing/2016/5/10/chartex" xmlns:cx5="http://schemas.microsoft.com/office/drawing/2016/5/11/chartex" xmlns:cx6="http://schemas.microsoft.com/office/drawing/2016/5/12/chartex" xmlns:cx7="http://schemas.microsoft.com/office/drawing/2016/5/13/chartex" xmlns:cx8="http://schemas.microsoft.com/office/drawing/2016/5/14/chartex" xmlns:mc="http://schemas.openxmlformats.org/markup-compatibility/2006" xmlns:aink="http://schemas.microsoft.com/office/drawing/2016/ink" xmlns:am3d="http://schemas.microsoft.com/office/drawing/2017/model3d" xmlns:o="urn:schemas-microsoft-com:office:office" xmlns:r="http://schemas.openxmlformats.org/officeDocument/2006/relationships" xmlns:m="http://schemas.openxmlformats.org/officeDocument/2006/math" xmlns:v="urn:schemas-microsoft-com:vml" xmlns:wp14="http://schemas.microsoft.com/office/word/2010/wordprocessingDrawing" xmlns:wp="http://schemas.openxmlformats.org/drawingml/2006/wordprocessingDrawing" xmlns:w10="urn:schemas-microsoft-com:office:word" xmlns:w="http://schemas.openxmlformats.org/wordprocessingml/2006/main" xmlns:w14="http://schemas.microsoft.com/office/word/2010/wordml" xmlns:w15="http://schemas.microsoft.com/office/word/2012/wordml" xmlns:w16cex="http://schemas.microsoft.com/office/word/2018/wordml/cex" xmlns:w16cid="http://schemas.microsoft.com/office/word/2016/wordml/cid" xmlns:w16="http://schemas.microsoft.com/office/word/2018/wordml" xmlns:w16se="http://schemas.microsoft.com/office/word/2015/wordml/symex" xmlns:wpg="http://schemas.microsoft.com/office/word/2010/wordprocessingGroup" xmlns:wpi="http://schemas.microsoft.com/office/word/2010/wordprocessingInk" xmlns:wne="http://schemas.microsoft.com/office/word/2006/wordml" xmlns:wps="http://schemas.microsoft.com/office/word/2010/wordprocessingShape" mc:Ignorable="w14 w15 w16se w16cid w16 w16cex wp14">
+  <w:abstractNum w:abstractNumId="0" w15:restartNumberingAfterBreak="0">
+    <w:nsid w:val="2F6C7162"/>
+    <w:multiLevelType w:val="hybridMultilevel"/>
+    <w:tmpl w:val="974486E4"/>
+    <w:lvl w:ilvl="0" w:tplc="86AE67AC">
+      <w:numFmt w:val="bullet"/>
+      <w:lvlText w:val="-"/>
+      <w:lvlJc w:val="left"/>
+      <w:pPr>
+        <w:ind w:left="720" w:hanging="360"/>
+      </w:pPr>
+      <w:rPr>
+        <w:rFonts w:ascii="Calibri" w:eastAsiaTheme="minorHAnsi" w:hAnsi="Calibri" w:cs="Calibri" w:hint="default"/>
+      </w:rPr>
+    </w:lvl>
+    <w:lvl w:ilvl="1" w:tplc="08090003" w:tentative="1">
+      <w:start w:val="1"/>
+      <w:numFmt w:val="bullet"/>
+      <w:lvlText w:val="o"/>
+      <w:lvlJc w:val="left"/>
+      <w:pPr>
+        <w:ind w:left="1440" w:hanging="360"/>
+      </w:pPr>
+      <w:rPr>
+        <w:rFonts w:ascii="Courier New" w:hAnsi="Courier New" w:cs="Courier New" w:hint="default"/>
+      </w:rPr>
+    </w:lvl>
+    <w:lvl w:ilvl="2" w:tplc="08090005" w:tentative="1">
+      <w:start w:val="1"/>
+      <w:numFmt w:val="bullet"/>
+      <w:lvlText w:val=""/>
+      <w:lvlJc w:val="left"/>
+      <w:pPr>
+        <w:ind w:left="2160" w:hanging="360"/>
+      </w:pPr>
+      <w:rPr>
+        <w:rFonts w:ascii="Wingdings" w:hAnsi="Wingdings" w:hint="default"/>
+      </w:rPr>
+    </w:lvl>
+    <w:lvl w:ilvl="3" w:tplc="08090001" w:tentative="1">
+      <w:start w:val="1"/>
+      <w:numFmt w:val="bullet"/>
+      <w:lvlText w:val=""/>
+      <w:lvlJc w:val="left"/>
+      <w:pPr>
+        <w:ind w:left="2880" w:hanging="360"/>
+      </w:pPr>
+      <w:rPr>
+        <w:rFonts w:ascii="Symbol" w:hAnsi="Symbol" w:hint="default"/>
+      </w:rPr>
+    </w:lvl>
+    <w:lvl w:ilvl="4" w:tplc="08090003" w:tentative="1">
+      <w:start w:val="1"/>
+      <w:numFmt w:val="bullet"/>
+      <w:lvlText w:val="o"/>
+      <w:lvlJc w:val="left"/>
+      <w:pPr>
+        <w:ind w:left="3600" w:hanging="360"/>
+      </w:pPr>
+      <w:rPr>
+        <w:rFonts w:ascii="Courier New" w:hAnsi="Courier New" w:cs="Courier New" w:hint="default"/>
+      </w:rPr>
+    </w:lvl>
+    <w:lvl w:ilvl="5" w:tplc="08090005" w:tentative="1">
+      <w:start w:val="1"/>
+      <w:numFmt w:val="bullet"/>
+      <w:lvlText w:val=""/>
+      <w:lvlJc w:val="left"/>
+      <w:pPr>
+        <w:ind w:left="4320" w:hanging="360"/>
+      </w:pPr>
+      <w:rPr>
+        <w:rFonts w:ascii="Wingdings" w:hAnsi="Wingdings" w:hint="default"/>
+      </w:rPr>
+    </w:lvl>
+    <w:lvl w:ilvl="6" w:tplc="08090001" w:tentative="1">
+      <w:start w:val="1"/>
+      <w:numFmt w:val="bullet"/>
+      <w:lvlText w:val=""/>
+      <w:lvlJc w:val="left"/>
+      <w:pPr>
+        <w:ind w:left="5040" w:hanging="360"/>
+      </w:pPr>
+      <w:rPr>
+        <w:rFonts w:ascii="Symbol" w:hAnsi="Symbol" w:hint="default"/>
+      </w:rPr>
+    </w:lvl>
+    <w:lvl w:ilvl="7" w:tplc="08090003" w:tentative="1">
+      <w:start w:val="1"/>
+      <w:numFmt w:val="bullet"/>
+      <w:lvlText w:val="o"/>
+      <w:lvlJc w:val="left"/>
+      <w:pPr>
+        <w:ind w:left="5760" w:hanging="360"/>
+      </w:pPr>
+      <w:rPr>
+        <w:rFonts w:ascii="Courier New" w:hAnsi="Courier New" w:cs="Courier New" w:hint="default"/>
+      </w:rPr>
+    </w:lvl>
+    <w:lvl w:ilvl="8" w:tplc="08090005" w:tentative="1">
+      <w:start w:val="1"/>
+      <w:numFmt w:val="bullet"/>
+      <w:lvlText w:val=""/>
+      <w:lvlJc w:val="left"/>
+      <w:pPr>
+        <w:ind w:left="6480" w:hanging="360"/>
+      </w:pPr>
+      <w:rPr>
+        <w:rFonts w:ascii="Wingdings" w:hAnsi="Wingdings" w:hint="default"/>
+      </w:rPr>
+    </w:lvl>
+  </w:abstractNum>
+  <w:num w:numId="1">
+    <w:abstractNumId w:val="0"/>
+  </w:num>
+</w:numbering>
 </file>
 
 <file path=word/styles.xml><?xml version="1.0" encoding="utf-8"?>
@@ -1897,6 +2200,7 @@
   <w:style w:type="character" w:default="1" w:styleId="DefaultParagraphFont">
     <w:name w:val="Default Paragraph Font"/>
     <w:uiPriority w:val="1"/>
+    <w:semiHidden/>
     <w:unhideWhenUsed/>
   </w:style>
   <w:style w:type="table" w:default="1" w:styleId="TableNormal">
@@ -2141,6 +2445,17 @@
       <w:color w:val="0563C1" w:themeColor="hyperlink"/>
       <w:u w:val="single"/>
     </w:rPr>
+  </w:style>
+  <w:style w:type="paragraph" w:styleId="ListParagraph">
+    <w:name w:val="List Paragraph"/>
+    <w:basedOn w:val="Normal"/>
+    <w:uiPriority w:val="34"/>
+    <w:qFormat/>
+    <w:rsid w:val="00C5088C"/>
+    <w:pPr>
+      <w:ind w:left="720"/>
+      <w:contextualSpacing/>
+    </w:pPr>
   </w:style>
 </w:styles>
 </file>

</xml_diff>

<commit_message>
Fixed issue I caused by removing the removeAll Players, also some spelling mistakes in comments corrected
</commit_message>
<xml_diff>
--- a/ProjectReport.docx
+++ b/ProjectReport.docx
@@ -628,7 +628,7 @@
             </w:rPr>
             <w:fldChar w:fldCharType="separate"/>
           </w:r>
-          <w:hyperlink w:anchor="_Toc59151149" w:history="1">
+          <w:hyperlink w:anchor="_Toc59211455" w:history="1">
             <w:r>
               <w:rPr>
                 <w:rStyle w:val="Hyperlink"/>
@@ -655,7 +655,169 @@
                 <w:noProof/>
                 <w:webHidden/>
               </w:rPr>
-              <w:instrText xml:space="preserve"> PAGEREF _Toc59151149 \h </w:instrText>
+              <w:instrText xml:space="preserve"> PAGEREF _Toc59211455 \h </w:instrText>
+            </w:r>
+            <w:r>
+              <w:rPr>
+                <w:noProof/>
+                <w:webHidden/>
+              </w:rPr>
+            </w:r>
+            <w:r>
+              <w:rPr>
+                <w:noProof/>
+                <w:webHidden/>
+              </w:rPr>
+              <w:fldChar w:fldCharType="separate"/>
+            </w:r>
+            <w:r>
+              <w:rPr>
+                <w:noProof/>
+                <w:webHidden/>
+              </w:rPr>
+              <w:t>3</w:t>
+            </w:r>
+            <w:r>
+              <w:rPr>
+                <w:noProof/>
+                <w:webHidden/>
+              </w:rPr>
+              <w:fldChar w:fldCharType="end"/>
+            </w:r>
+          </w:hyperlink>
+        </w:p>
+        <w:p>
+          <w:pPr>
+            <w:pStyle w:val="TOC2"/>
+            <w:tabs>
+              <w:tab w:val="right" w:leader="dot" w:pos="9010"/>
+            </w:tabs>
+            <w:rPr>
+              <w:rFonts w:eastAsiaTheme="minorEastAsia" w:cstheme="minorBidi"/>
+              <w:b w:val="0"/>
+              <w:bCs w:val="0"/>
+              <w:noProof/>
+              <w:sz w:val="24"/>
+              <w:szCs w:val="24"/>
+              <w:lang w:eastAsia="en-GB"/>
+            </w:rPr>
+          </w:pPr>
+          <w:hyperlink w:anchor="_Toc59211456" w:history="1">
+            <w:r>
+              <w:rPr>
+                <w:rStyle w:val="Hyperlink"/>
+                <w:noProof/>
+              </w:rPr>
+              <w:t>Game Implementation</w:t>
+            </w:r>
+            <w:r>
+              <w:rPr>
+                <w:noProof/>
+                <w:webHidden/>
+              </w:rPr>
+              <w:tab/>
+            </w:r>
+            <w:r>
+              <w:rPr>
+                <w:noProof/>
+                <w:webHidden/>
+              </w:rPr>
+              <w:fldChar w:fldCharType="begin"/>
+            </w:r>
+            <w:r>
+              <w:rPr>
+                <w:noProof/>
+                <w:webHidden/>
+              </w:rPr>
+              <w:instrText xml:space="preserve"> PAGEREF _Toc59211456 \h </w:instrText>
+            </w:r>
+            <w:r>
+              <w:rPr>
+                <w:noProof/>
+                <w:webHidden/>
+              </w:rPr>
+            </w:r>
+            <w:r>
+              <w:rPr>
+                <w:noProof/>
+                <w:webHidden/>
+              </w:rPr>
+              <w:fldChar w:fldCharType="separate"/>
+            </w:r>
+            <w:r>
+              <w:rPr>
+                <w:noProof/>
+                <w:webHidden/>
+              </w:rPr>
+              <w:t>3</w:t>
+            </w:r>
+            <w:r>
+              <w:rPr>
+                <w:noProof/>
+                <w:webHidden/>
+              </w:rPr>
+              <w:fldChar w:fldCharType="end"/>
+            </w:r>
+          </w:hyperlink>
+        </w:p>
+        <w:p>
+          <w:pPr>
+            <w:pStyle w:val="TOC2"/>
+            <w:tabs>
+              <w:tab w:val="right" w:leader="dot" w:pos="9010"/>
+            </w:tabs>
+            <w:rPr>
+              <w:rFonts w:eastAsiaTheme="minorEastAsia" w:cstheme="minorBidi"/>
+              <w:b w:val="0"/>
+              <w:bCs w:val="0"/>
+              <w:noProof/>
+              <w:sz w:val="24"/>
+              <w:szCs w:val="24"/>
+              <w:lang w:eastAsia="en-GB"/>
+            </w:rPr>
+          </w:pPr>
+          <w:hyperlink w:anchor="_Toc59211457" w:history="1">
+            <w:r>
+              <w:rPr>
+                <w:rStyle w:val="Hyperlink"/>
+                <w:noProof/>
+              </w:rPr>
+              <w:t>Conn</w:t>
+            </w:r>
+            <w:r>
+              <w:rPr>
+                <w:rStyle w:val="Hyperlink"/>
+                <w:noProof/>
+              </w:rPr>
+              <w:t>e</w:t>
+            </w:r>
+            <w:r>
+              <w:rPr>
+                <w:rStyle w:val="Hyperlink"/>
+                <w:noProof/>
+              </w:rPr>
+              <w:t>ct4 trivia</w:t>
+            </w:r>
+            <w:r>
+              <w:rPr>
+                <w:noProof/>
+                <w:webHidden/>
+              </w:rPr>
+              <w:tab/>
+            </w:r>
+            <w:r>
+              <w:rPr>
+                <w:noProof/>
+                <w:webHidden/>
+              </w:rPr>
+              <w:fldChar w:fldCharType="begin"/>
+            </w:r>
+            <w:r>
+              <w:rPr>
+                <w:noProof/>
+                <w:webHidden/>
+              </w:rPr>
+              <w:instrText xml:space="preserve"> PAGEREF _Toc59211457 \h </w:instrText>
             </w:r>
             <w:r>
               <w:rPr>
@@ -702,7 +864,7 @@
               <w:lang w:eastAsia="en-GB"/>
             </w:rPr>
           </w:pPr>
-          <w:hyperlink w:anchor="_Toc59151150" w:history="1">
+          <w:hyperlink w:anchor="_Toc59211458" w:history="1">
             <w:r>
               <w:rPr>
                 <w:rStyle w:val="Hyperlink"/>
@@ -729,7 +891,7 @@
                 <w:noProof/>
                 <w:webHidden/>
               </w:rPr>
-              <w:instrText xml:space="preserve"> PAGEREF _Toc59151150 \h </w:instrText>
+              <w:instrText xml:space="preserve"> PAGEREF _Toc59211458 \h </w:instrText>
             </w:r>
             <w:r>
               <w:rPr>
@@ -776,7 +938,7 @@
               <w:lang w:eastAsia="en-GB"/>
             </w:rPr>
           </w:pPr>
-          <w:hyperlink w:anchor="_Toc59151151" w:history="1">
+          <w:hyperlink w:anchor="_Toc59211459" w:history="1">
             <w:r>
               <w:rPr>
                 <w:rStyle w:val="Hyperlink"/>
@@ -803,7 +965,7 @@
                 <w:noProof/>
                 <w:webHidden/>
               </w:rPr>
-              <w:instrText xml:space="preserve"> PAGEREF _Toc59151151 \h </w:instrText>
+              <w:instrText xml:space="preserve"> PAGEREF _Toc59211459 \h </w:instrText>
             </w:r>
             <w:r>
               <w:rPr>
@@ -823,7 +985,7 @@
                 <w:noProof/>
                 <w:webHidden/>
               </w:rPr>
-              <w:t>4</w:t>
+              <w:t>5</w:t>
             </w:r>
             <w:r>
               <w:rPr>
@@ -850,7 +1012,7 @@
               <w:lang w:eastAsia="en-GB"/>
             </w:rPr>
           </w:pPr>
-          <w:hyperlink w:anchor="_Toc59151152" w:history="1">
+          <w:hyperlink w:anchor="_Toc59211460" w:history="1">
             <w:r>
               <w:rPr>
                 <w:rStyle w:val="Hyperlink"/>
@@ -877,7 +1039,7 @@
                 <w:noProof/>
                 <w:webHidden/>
               </w:rPr>
-              <w:instrText xml:space="preserve"> PAGEREF _Toc59151152 \h </w:instrText>
+              <w:instrText xml:space="preserve"> PAGEREF _Toc59211460 \h </w:instrText>
             </w:r>
             <w:r>
               <w:rPr>
@@ -897,7 +1059,151 @@
                 <w:noProof/>
                 <w:webHidden/>
               </w:rPr>
-              <w:t>5</w:t>
+              <w:t>6</w:t>
+            </w:r>
+            <w:r>
+              <w:rPr>
+                <w:noProof/>
+                <w:webHidden/>
+              </w:rPr>
+              <w:fldChar w:fldCharType="end"/>
+            </w:r>
+          </w:hyperlink>
+        </w:p>
+        <w:p>
+          <w:pPr>
+            <w:pStyle w:val="TOC3"/>
+            <w:tabs>
+              <w:tab w:val="right" w:leader="dot" w:pos="9010"/>
+            </w:tabs>
+            <w:rPr>
+              <w:rFonts w:eastAsiaTheme="minorEastAsia" w:cstheme="minorBidi"/>
+              <w:noProof/>
+              <w:sz w:val="24"/>
+              <w:szCs w:val="24"/>
+              <w:lang w:eastAsia="en-GB"/>
+            </w:rPr>
+          </w:pPr>
+          <w:hyperlink w:anchor="_Toc59211461" w:history="1">
+            <w:r>
+              <w:rPr>
+                <w:rStyle w:val="Hyperlink"/>
+                <w:noProof/>
+              </w:rPr>
+              <w:t>Encapsulation</w:t>
+            </w:r>
+            <w:r>
+              <w:rPr>
+                <w:noProof/>
+                <w:webHidden/>
+              </w:rPr>
+              <w:tab/>
+            </w:r>
+            <w:r>
+              <w:rPr>
+                <w:noProof/>
+                <w:webHidden/>
+              </w:rPr>
+              <w:fldChar w:fldCharType="begin"/>
+            </w:r>
+            <w:r>
+              <w:rPr>
+                <w:noProof/>
+                <w:webHidden/>
+              </w:rPr>
+              <w:instrText xml:space="preserve"> PAGEREF _Toc59211461 \h </w:instrText>
+            </w:r>
+            <w:r>
+              <w:rPr>
+                <w:noProof/>
+                <w:webHidden/>
+              </w:rPr>
+            </w:r>
+            <w:r>
+              <w:rPr>
+                <w:noProof/>
+                <w:webHidden/>
+              </w:rPr>
+              <w:fldChar w:fldCharType="separate"/>
+            </w:r>
+            <w:r>
+              <w:rPr>
+                <w:noProof/>
+                <w:webHidden/>
+              </w:rPr>
+              <w:t>6</w:t>
+            </w:r>
+            <w:r>
+              <w:rPr>
+                <w:noProof/>
+                <w:webHidden/>
+              </w:rPr>
+              <w:fldChar w:fldCharType="end"/>
+            </w:r>
+          </w:hyperlink>
+        </w:p>
+        <w:p>
+          <w:pPr>
+            <w:pStyle w:val="TOC3"/>
+            <w:tabs>
+              <w:tab w:val="right" w:leader="dot" w:pos="9010"/>
+            </w:tabs>
+            <w:rPr>
+              <w:rFonts w:eastAsiaTheme="minorEastAsia" w:cstheme="minorBidi"/>
+              <w:noProof/>
+              <w:sz w:val="24"/>
+              <w:szCs w:val="24"/>
+              <w:lang w:eastAsia="en-GB"/>
+            </w:rPr>
+          </w:pPr>
+          <w:hyperlink w:anchor="_Toc59211462" w:history="1">
+            <w:r>
+              <w:rPr>
+                <w:rStyle w:val="Hyperlink"/>
+                <w:noProof/>
+              </w:rPr>
+              <w:t>Model View Controller</w:t>
+            </w:r>
+            <w:r>
+              <w:rPr>
+                <w:noProof/>
+                <w:webHidden/>
+              </w:rPr>
+              <w:tab/>
+            </w:r>
+            <w:r>
+              <w:rPr>
+                <w:noProof/>
+                <w:webHidden/>
+              </w:rPr>
+              <w:fldChar w:fldCharType="begin"/>
+            </w:r>
+            <w:r>
+              <w:rPr>
+                <w:noProof/>
+                <w:webHidden/>
+              </w:rPr>
+              <w:instrText xml:space="preserve"> PAGEREF _Toc59211462 \h </w:instrText>
+            </w:r>
+            <w:r>
+              <w:rPr>
+                <w:noProof/>
+                <w:webHidden/>
+              </w:rPr>
+            </w:r>
+            <w:r>
+              <w:rPr>
+                <w:noProof/>
+                <w:webHidden/>
+              </w:rPr>
+              <w:fldChar w:fldCharType="separate"/>
+            </w:r>
+            <w:r>
+              <w:rPr>
+                <w:noProof/>
+                <w:webHidden/>
+              </w:rPr>
+              <w:t>6</w:t>
             </w:r>
             <w:r>
               <w:rPr>
@@ -924,7 +1230,7 @@
               <w:lang w:eastAsia="en-GB"/>
             </w:rPr>
           </w:pPr>
-          <w:hyperlink w:anchor="_Toc59151153" w:history="1">
+          <w:hyperlink w:anchor="_Toc59211463" w:history="1">
             <w:r>
               <w:rPr>
                 <w:rStyle w:val="Hyperlink"/>
@@ -951,7 +1257,7 @@
                 <w:noProof/>
                 <w:webHidden/>
               </w:rPr>
-              <w:instrText xml:space="preserve"> PAGEREF _Toc59151153 \h </w:instrText>
+              <w:instrText xml:space="preserve"> PAGEREF _Toc59211463 \h </w:instrText>
             </w:r>
             <w:r>
               <w:rPr>
@@ -971,7 +1277,7 @@
                 <w:noProof/>
                 <w:webHidden/>
               </w:rPr>
-              <w:t>5</w:t>
+              <w:t>7</w:t>
             </w:r>
             <w:r>
               <w:rPr>
@@ -998,7 +1304,7 @@
               <w:lang w:eastAsia="en-GB"/>
             </w:rPr>
           </w:pPr>
-          <w:hyperlink w:anchor="_Toc59151154" w:history="1">
+          <w:hyperlink w:anchor="_Toc59211464" w:history="1">
             <w:r>
               <w:rPr>
                 <w:rStyle w:val="Hyperlink"/>
@@ -1025,7 +1331,7 @@
                 <w:noProof/>
                 <w:webHidden/>
               </w:rPr>
-              <w:instrText xml:space="preserve"> PAGEREF _Toc59151154 \h </w:instrText>
+              <w:instrText xml:space="preserve"> PAGEREF _Toc59211464 \h </w:instrText>
             </w:r>
             <w:r>
               <w:rPr>
@@ -1045,7 +1351,7 @@
                 <w:noProof/>
                 <w:webHidden/>
               </w:rPr>
-              <w:t>6</w:t>
+              <w:t>8</w:t>
             </w:r>
             <w:r>
               <w:rPr>
@@ -1097,14 +1403,11 @@
     <w:p/>
     <w:p/>
     <w:p/>
-    <w:p/>
-    <w:p/>
-    <w:p/>
     <w:p>
       <w:pPr>
         <w:pStyle w:val="Heading1"/>
       </w:pPr>
-      <w:bookmarkStart w:id="0" w:name="_Toc59151149"/>
+      <w:bookmarkStart w:id="0" w:name="_Toc59211455"/>
       <w:r>
         <w:lastRenderedPageBreak/>
         <w:t>Introduction</w:t>
@@ -1163,9 +1466,11 @@
       <w:pPr>
         <w:pStyle w:val="Heading2"/>
       </w:pPr>
+      <w:bookmarkStart w:id="1" w:name="_Toc59211456"/>
       <w:r>
         <w:t>Game Implementation</w:t>
       </w:r>
+      <w:bookmarkEnd w:id="1"/>
     </w:p>
     <w:p>
       <w:r>
@@ -1225,9 +1530,11 @@
       <w:pPr>
         <w:pStyle w:val="Heading2"/>
       </w:pPr>
+      <w:bookmarkStart w:id="2" w:name="_Toc59211457"/>
       <w:r>
         <w:t>Connect4 trivia</w:t>
       </w:r>
+      <w:bookmarkEnd w:id="2"/>
     </w:p>
     <w:p>
       <w:r>
@@ -1410,12 +1717,12 @@
       <w:pPr>
         <w:pStyle w:val="Heading1"/>
       </w:pPr>
-      <w:bookmarkStart w:id="1" w:name="_Toc59151150"/>
+      <w:bookmarkStart w:id="3" w:name="_Toc59211458"/>
       <w:r>
         <w:lastRenderedPageBreak/>
         <w:t>Class Structure</w:t>
       </w:r>
-      <w:bookmarkEnd w:id="1"/>
+      <w:bookmarkEnd w:id="3"/>
     </w:p>
     <w:p>
       <w:r>
@@ -1471,17 +1778,288 @@
       </w:r>
     </w:p>
     <w:p/>
+    <w:p>
+      <w:r>
+        <w:t>Whether the players chose to customise the game or go with the default settings, clicking the Start Game button will launch the game. This button performs the following:</w:t>
+      </w:r>
+    </w:p>
+    <w:p/>
+    <w:p>
+      <w:pPr>
+        <w:pStyle w:val="ListParagraph"/>
+        <w:numPr>
+          <w:ilvl w:val="0"/>
+          <w:numId w:val="2"/>
+        </w:numPr>
+      </w:pPr>
+      <w:r>
+        <w:t>Sets the music button image to display a No music sign. (this is relevant as the music stops during the end screen to allow for a different music clip to play)</w:t>
+      </w:r>
+    </w:p>
+    <w:p>
+      <w:pPr>
+        <w:pStyle w:val="ListParagraph"/>
+        <w:numPr>
+          <w:ilvl w:val="0"/>
+          <w:numId w:val="2"/>
+        </w:numPr>
+      </w:pPr>
+      <w:r>
+        <w:t xml:space="preserve">Sets the Column and </w:t>
+      </w:r>
+      <w:r>
+        <w:t>Row</w:t>
+      </w:r>
+      <w:r>
+        <w:t xml:space="preserve"> based on the player’s choice</w:t>
+      </w:r>
+    </w:p>
+    <w:p>
+      <w:pPr>
+        <w:pStyle w:val="ListParagraph"/>
+        <w:numPr>
+          <w:ilvl w:val="0"/>
+          <w:numId w:val="2"/>
+        </w:numPr>
+      </w:pPr>
+      <w:r>
+        <w:t>Creates the two players and takes in their name and colour choices.</w:t>
+      </w:r>
+    </w:p>
+    <w:p>
+      <w:pPr>
+        <w:pStyle w:val="ListParagraph"/>
+        <w:numPr>
+          <w:ilvl w:val="0"/>
+          <w:numId w:val="2"/>
+        </w:numPr>
+      </w:pPr>
+      <w:r>
+        <w:t>Changes Scenes by calling StartGame.</w:t>
+      </w:r>
+    </w:p>
+    <w:p/>
+    <w:p>
+      <w:r>
+        <w:t>StartGame is a method within MainMenu which is instructed to firstly call the method within Disc which clears the board of any previous game attempts and retrieves the required elements to be displayed within the game. This includes a grid for the board and the discs that will be used to play the game along with the selector that aids with identifying which column the player is about to drop a disc in.</w:t>
+      </w:r>
+      <w:r>
+        <w:t xml:space="preserve"> The method will return a gameroot pane which will result in changing scenes to the main game.</w:t>
+      </w:r>
+    </w:p>
+    <w:p/>
+    <w:p>
+      <w:r>
+        <w:t>The logic for the main part of the game is constructed within he GameDesign class while any actions that occur related to the game discs occurs within the Disc class.</w:t>
+      </w:r>
+    </w:p>
+    <w:p/>
+    <w:p>
+      <w:r>
+        <w:t>GameDesign firstly holds the ‘not so constant’ constants for the diameters of the game. This would mainly include the Columns, rows and tile size</w:t>
+      </w:r>
+      <w:r>
+        <w:t xml:space="preserve"> </w:t>
+      </w:r>
+      <w:r>
+        <w:t xml:space="preserve">(which is a </w:t>
+      </w:r>
+      <w:r>
+        <w:t>nonadjustable</w:t>
+      </w:r>
+      <w:r>
+        <w:t xml:space="preserve"> size used to keep a consistent sizing of the board).</w:t>
+      </w:r>
+      <w:r>
+        <w:t xml:space="preserve"> Most importantly the player1Move Boolean is declared here and asserted to be true.</w:t>
+      </w:r>
+    </w:p>
+    <w:p/>
+    <w:p>
+      <w:r>
+        <w:t xml:space="preserve">Some fundamentals are created here such as the board shape. This includes some visualisation elements to make the board appear 3D. Such things as punching holes in the board shape and sliding the disc behind them to appear like the traditional game in 3D. </w:t>
+      </w:r>
+      <w:r>
+        <w:t>Also,</w:t>
+      </w:r>
+      <w:r>
+        <w:t xml:space="preserve"> the choice of lighting and shadows amplifies this effect.</w:t>
+      </w:r>
+    </w:p>
+    <w:p/>
+    <w:p>
+      <w:r>
+        <w:t xml:space="preserve">The selector is created within this method to allow for a visual representation of where the mouse is hoovering on the board and which column would the disc drop on if the player were to click down. This would return a list of </w:t>
+      </w:r>
+      <w:r>
+        <w:t>rows within the column for which the selector is hovering over.</w:t>
+      </w:r>
+    </w:p>
+    <w:p/>
+    <w:p/>
+    <w:p/>
+    <w:p>
+      <w:r>
+        <w:lastRenderedPageBreak/>
+        <w:t xml:space="preserve">The createPlayer method </w:t>
+      </w:r>
+      <w:r>
+        <w:t>takes in the player's name and colour when they are assigned in the MainMenu class.</w:t>
+      </w:r>
+      <w:r>
+        <w:t xml:space="preserve"> The</w:t>
+      </w:r>
+      <w:r>
+        <w:t xml:space="preserve"> name is checked and manipulated to best suit the structure of the gam</w:t>
+      </w:r>
+      <w:r>
+        <w:t>e. This is done by r</w:t>
+      </w:r>
+      <w:r>
+        <w:t>emov</w:t>
+      </w:r>
+      <w:r>
+        <w:t>ing</w:t>
+      </w:r>
+      <w:r>
+        <w:t xml:space="preserve"> any spaces in the name (helps with saving the leader board)</w:t>
+      </w:r>
+      <w:r>
+        <w:t xml:space="preserve">, checking </w:t>
+      </w:r>
+      <w:r>
+        <w:t xml:space="preserve">if the name is empty, if it is </w:t>
+      </w:r>
+      <w:r>
+        <w:t xml:space="preserve">then </w:t>
+      </w:r>
+      <w:r>
+        <w:t>a default name is given such as Player1</w:t>
+      </w:r>
+      <w:r>
+        <w:t>; e</w:t>
+      </w:r>
+      <w:r>
+        <w:t>nsur</w:t>
+      </w:r>
+      <w:r>
+        <w:t xml:space="preserve">ing </w:t>
+      </w:r>
+      <w:r>
+        <w:t>that the player name is no longer than 8 characters (for visual purposes)</w:t>
+      </w:r>
+      <w:r>
+        <w:t xml:space="preserve">. </w:t>
+      </w:r>
+    </w:p>
+    <w:p/>
+    <w:p>
+      <w:r>
+        <w:t xml:space="preserve">The colour is also checked to determine </w:t>
+      </w:r>
+      <w:r>
+        <w:t>if no colour is selected or returned, by default the colour RED will be assigned</w:t>
+      </w:r>
+      <w:r>
+        <w:t xml:space="preserve"> for player 1 and YELLOW for player 2</w:t>
+      </w:r>
+      <w:r>
+        <w:t>.</w:t>
+      </w:r>
+      <w:r>
+        <w:t xml:space="preserve"> Since </w:t>
+      </w:r>
+      <w:r>
+        <w:t>the Colour picker</w:t>
+      </w:r>
+      <w:r>
+        <w:t xml:space="preserve"> is used to retrieve the player colour choices</w:t>
+      </w:r>
+      <w:r>
+        <w:t xml:space="preserve"> this should never be an issue, but the precautions are being taken here.</w:t>
+      </w:r>
+    </w:p>
+    <w:p/>
+    <w:p>
+      <w:r>
+        <w:t xml:space="preserve">The final two aspects of the game design are focused on </w:t>
+      </w:r>
+      <w:r>
+        <w:t>consideration of whether the game has been won or if there are further discs to be played.</w:t>
+      </w:r>
+    </w:p>
+    <w:p/>
+    <w:p>
+      <w:r>
+        <w:t xml:space="preserve">Whenever a disc is played, the gameEnd method is called and takes in the column and row of where the new disc landed. This method then uses the new disc coordinates to create 4 lists which take 3 coordinates off of where this disc is placed. The 4 lists are the </w:t>
+      </w:r>
+      <w:r>
+        <w:t>coordinates</w:t>
+      </w:r>
+      <w:r>
+        <w:t xml:space="preserve"> </w:t>
+      </w:r>
+      <w:r>
+        <w:t>of points</w:t>
+      </w:r>
+      <w:r>
+        <w:t xml:space="preserve"> vertical, horizontal and diagonal (from bottom left and bottom right) </w:t>
+      </w:r>
+      <w:r>
+        <w:t>of our disc.</w:t>
+      </w:r>
+    </w:p>
+    <w:p>
+      <w:r>
+        <w:t>Once these are collected the checkWin method is called to determine if any of these lists would result in a win.</w:t>
+      </w:r>
+    </w:p>
+    <w:p/>
+    <w:p>
+      <w:r>
+        <w:t>The Checkwin method takes the list of points from gameEnd and determines if the 4 coordinates are for discs of the same colour. If they are then the player who placed that last disc is the winner.</w:t>
+      </w:r>
+    </w:p>
+    <w:p/>
+    <w:p>
+      <w:r>
+        <w:t>The logic for how the win is handled and the discs dropping is handled with in the Disc class.</w:t>
+      </w:r>
+    </w:p>
+    <w:p>
+      <w:r>
+        <w:t>Firstly</w:t>
+      </w:r>
+      <w:r>
+        <w:t>,</w:t>
+      </w:r>
+      <w:r>
+        <w:t xml:space="preserve"> the constructor for Disc checks </w:t>
+      </w:r>
+      <w:r>
+        <w:t xml:space="preserve">firstColour, which is a Boolean </w:t>
+      </w:r>
+      <w:r>
+        <w:t>to determine which player's turn once that is know</w:t>
+      </w:r>
+      <w:r>
+        <w:t>n</w:t>
+      </w:r>
+      <w:r>
+        <w:t>, the colour is assigned to the disc to be dropped.</w:t>
+      </w:r>
+    </w:p>
     <w:p/>
     <w:p/>
     <w:p>
       <w:pPr>
         <w:pStyle w:val="Heading2"/>
       </w:pPr>
-      <w:bookmarkStart w:id="2" w:name="_Toc59151151"/>
+      <w:bookmarkStart w:id="4" w:name="_Toc59211459"/>
       <w:r>
         <w:t>Class Diagram</w:t>
       </w:r>
-      <w:bookmarkEnd w:id="2"/>
+      <w:bookmarkEnd w:id="4"/>
     </w:p>
     <w:p/>
     <w:p>
@@ -1489,6 +2067,7 @@
         <w:rPr>
           <w:noProof/>
         </w:rPr>
+        <w:lastRenderedPageBreak/>
         <w:drawing>
           <wp:inline distT="0" distB="0" distL="0" distR="0" wp14:anchorId="0AFE2C63" wp14:editId="2412622C">
             <wp:extent cx="4916032" cy="3986782"/>
@@ -1546,20 +2125,45 @@
       <w:pPr>
         <w:pStyle w:val="Heading2"/>
       </w:pPr>
-      <w:bookmarkStart w:id="3" w:name="_Toc59151152"/>
-      <w:r>
-        <w:lastRenderedPageBreak/>
+      <w:bookmarkStart w:id="5" w:name="_Toc59211460"/>
+      <w:r>
         <w:t xml:space="preserve">Game Design </w:t>
       </w:r>
       <w:r>
         <w:t>thoughts</w:t>
       </w:r>
-      <w:bookmarkEnd w:id="3"/>
-    </w:p>
-    <w:p/>
-    <w:p/>
-    <w:p/>
-    <w:p/>
+      <w:bookmarkEnd w:id="5"/>
+    </w:p>
+    <w:p/>
+    <w:p/>
+    <w:p/>
+    <w:p>
+      <w:pPr>
+        <w:pStyle w:val="Heading3"/>
+      </w:pPr>
+      <w:bookmarkStart w:id="6" w:name="_Toc59211461"/>
+      <w:r>
+        <w:t>Encapsulation</w:t>
+      </w:r>
+      <w:bookmarkEnd w:id="6"/>
+    </w:p>
+    <w:p/>
+    <w:p/>
+    <w:p>
+      <w:pPr>
+        <w:pStyle w:val="Heading3"/>
+      </w:pPr>
+      <w:bookmarkStart w:id="7" w:name="_Toc59211462"/>
+      <w:r>
+        <w:t>Model View Controller</w:t>
+      </w:r>
+      <w:bookmarkEnd w:id="7"/>
+    </w:p>
+    <w:p>
+      <w:r>
+        <w:t>despite not implementing MVC as traditionally would be expected, the project does borrow some design considerations when approaching the handling of some elements. This can be more prominently seen with regards to the displaying of the End Screen of application. The creation of the model elements such as the pane, buttons, text and labels is all handled within a single method dedicated to the View, while the logic behind it is controlled within the body of the main method.</w:t>
+      </w:r>
+    </w:p>
     <w:p/>
     <w:p/>
     <w:p/>
@@ -1567,11 +2171,11 @@
       <w:pPr>
         <w:pStyle w:val="Heading1"/>
       </w:pPr>
-      <w:bookmarkStart w:id="4" w:name="_Toc59151153"/>
+      <w:bookmarkStart w:id="8" w:name="_Toc59211463"/>
       <w:r>
         <w:t>Game Unit Testing</w:t>
       </w:r>
-      <w:bookmarkEnd w:id="4"/>
+      <w:bookmarkEnd w:id="8"/>
     </w:p>
     <w:p/>
     <w:p/>
@@ -1623,11 +2227,11 @@
       <w:pPr>
         <w:pStyle w:val="Heading1"/>
       </w:pPr>
-      <w:bookmarkStart w:id="5" w:name="_Toc59151154"/>
+      <w:bookmarkStart w:id="9" w:name="_Toc59211464"/>
       <w:r>
         <w:t>Improvements over Traditional game</w:t>
       </w:r>
-      <w:bookmarkEnd w:id="5"/>
+      <w:bookmarkEnd w:id="9"/>
     </w:p>
     <w:sectPr>
       <w:pgSz w:w="11900" w:h="16840"/>
@@ -1753,8 +2357,100 @@
       </w:rPr>
     </w:lvl>
   </w:abstractNum>
+  <w:abstractNum w:abstractNumId="1" w15:restartNumberingAfterBreak="0">
+    <w:nsid w:val="7F845077"/>
+    <w:multiLevelType w:val="hybridMultilevel"/>
+    <w:tmpl w:val="158CE3BC"/>
+    <w:lvl w:ilvl="0" w:tplc="0809000F">
+      <w:start w:val="1"/>
+      <w:numFmt w:val="decimal"/>
+      <w:lvlText w:val="%1."/>
+      <w:lvlJc w:val="left"/>
+      <w:pPr>
+        <w:ind w:left="720" w:hanging="360"/>
+      </w:pPr>
+      <w:rPr>
+        <w:rFonts w:hint="default"/>
+      </w:rPr>
+    </w:lvl>
+    <w:lvl w:ilvl="1" w:tplc="08090019" w:tentative="1">
+      <w:start w:val="1"/>
+      <w:numFmt w:val="lowerLetter"/>
+      <w:lvlText w:val="%2."/>
+      <w:lvlJc w:val="left"/>
+      <w:pPr>
+        <w:ind w:left="1440" w:hanging="360"/>
+      </w:pPr>
+    </w:lvl>
+    <w:lvl w:ilvl="2" w:tplc="0809001B" w:tentative="1">
+      <w:start w:val="1"/>
+      <w:numFmt w:val="lowerRoman"/>
+      <w:lvlText w:val="%3."/>
+      <w:lvlJc w:val="right"/>
+      <w:pPr>
+        <w:ind w:left="2160" w:hanging="180"/>
+      </w:pPr>
+    </w:lvl>
+    <w:lvl w:ilvl="3" w:tplc="0809000F" w:tentative="1">
+      <w:start w:val="1"/>
+      <w:numFmt w:val="decimal"/>
+      <w:lvlText w:val="%4."/>
+      <w:lvlJc w:val="left"/>
+      <w:pPr>
+        <w:ind w:left="2880" w:hanging="360"/>
+      </w:pPr>
+    </w:lvl>
+    <w:lvl w:ilvl="4" w:tplc="08090019" w:tentative="1">
+      <w:start w:val="1"/>
+      <w:numFmt w:val="lowerLetter"/>
+      <w:lvlText w:val="%5."/>
+      <w:lvlJc w:val="left"/>
+      <w:pPr>
+        <w:ind w:left="3600" w:hanging="360"/>
+      </w:pPr>
+    </w:lvl>
+    <w:lvl w:ilvl="5" w:tplc="0809001B" w:tentative="1">
+      <w:start w:val="1"/>
+      <w:numFmt w:val="lowerRoman"/>
+      <w:lvlText w:val="%6."/>
+      <w:lvlJc w:val="right"/>
+      <w:pPr>
+        <w:ind w:left="4320" w:hanging="180"/>
+      </w:pPr>
+    </w:lvl>
+    <w:lvl w:ilvl="6" w:tplc="0809000F" w:tentative="1">
+      <w:start w:val="1"/>
+      <w:numFmt w:val="decimal"/>
+      <w:lvlText w:val="%7."/>
+      <w:lvlJc w:val="left"/>
+      <w:pPr>
+        <w:ind w:left="5040" w:hanging="360"/>
+      </w:pPr>
+    </w:lvl>
+    <w:lvl w:ilvl="7" w:tplc="08090019" w:tentative="1">
+      <w:start w:val="1"/>
+      <w:numFmt w:val="lowerLetter"/>
+      <w:lvlText w:val="%8."/>
+      <w:lvlJc w:val="left"/>
+      <w:pPr>
+        <w:ind w:left="5760" w:hanging="360"/>
+      </w:pPr>
+    </w:lvl>
+    <w:lvl w:ilvl="8" w:tplc="0809001B" w:tentative="1">
+      <w:start w:val="1"/>
+      <w:numFmt w:val="lowerRoman"/>
+      <w:lvlText w:val="%9."/>
+      <w:lvlJc w:val="right"/>
+      <w:pPr>
+        <w:ind w:left="6480" w:hanging="180"/>
+      </w:pPr>
+    </w:lvl>
+  </w:abstractNum>
   <w:num w:numId="1">
     <w:abstractNumId w:val="0"/>
+  </w:num>
+  <w:num w:numId="2">
+    <w:abstractNumId w:val="1"/>
   </w:num>
 </w:numbering>
 </file>
@@ -2197,10 +2893,29 @@
       <w:szCs w:val="26"/>
     </w:rPr>
   </w:style>
+  <w:style w:type="paragraph" w:styleId="Heading3">
+    <w:name w:val="heading 3"/>
+    <w:basedOn w:val="Normal"/>
+    <w:next w:val="Normal"/>
+    <w:link w:val="Heading3Char"/>
+    <w:uiPriority w:val="9"/>
+    <w:unhideWhenUsed/>
+    <w:qFormat/>
+    <w:rsid w:val="002A21FE"/>
+    <w:pPr>
+      <w:keepNext/>
+      <w:keepLines/>
+      <w:spacing w:before="40"/>
+      <w:outlineLvl w:val="2"/>
+    </w:pPr>
+    <w:rPr>
+      <w:rFonts w:asciiTheme="majorHAnsi" w:eastAsiaTheme="majorEastAsia" w:hAnsiTheme="majorHAnsi" w:cstheme="majorBidi"/>
+      <w:color w:val="1F3763" w:themeColor="accent1" w:themeShade="7F"/>
+    </w:rPr>
+  </w:style>
   <w:style w:type="character" w:default="1" w:styleId="DefaultParagraphFont">
     <w:name w:val="Default Paragraph Font"/>
     <w:uiPriority w:val="1"/>
-    <w:semiHidden/>
     <w:unhideWhenUsed/>
   </w:style>
   <w:style w:type="table" w:default="1" w:styleId="TableNormal">
@@ -2302,7 +3017,6 @@
     <w:next w:val="Normal"/>
     <w:autoRedefine/>
     <w:uiPriority w:val="39"/>
-    <w:semiHidden/>
     <w:unhideWhenUsed/>
     <w:rsid w:val="006E03C9"/>
     <w:pPr>
@@ -2456,6 +3170,17 @@
       <w:ind w:left="720"/>
       <w:contextualSpacing/>
     </w:pPr>
+  </w:style>
+  <w:style w:type="character" w:customStyle="1" w:styleId="Heading3Char">
+    <w:name w:val="Heading 3 Char"/>
+    <w:basedOn w:val="DefaultParagraphFont"/>
+    <w:link w:val="Heading3"/>
+    <w:uiPriority w:val="9"/>
+    <w:rsid w:val="002A21FE"/>
+    <w:rPr>
+      <w:rFonts w:asciiTheme="majorHAnsi" w:eastAsiaTheme="majorEastAsia" w:hAnsiTheme="majorHAnsi" w:cstheme="majorBidi"/>
+      <w:color w:val="1F3763" w:themeColor="accent1" w:themeShade="7F"/>
+    </w:rPr>
   </w:style>
 </w:styles>
 </file>

</xml_diff>

<commit_message>
Project complete (Still static...)
</commit_message>
<xml_diff>
--- a/ProjectReport.docx
+++ b/ProjectReport.docx
@@ -628,7 +628,7 @@
             </w:rPr>
             <w:fldChar w:fldCharType="separate"/>
           </w:r>
-          <w:hyperlink w:anchor="_Toc59217004" w:history="1">
+          <w:hyperlink w:anchor="_Toc59224143" w:history="1">
             <w:r>
               <w:rPr>
                 <w:rStyle w:val="Hyperlink"/>
@@ -655,7 +655,7 @@
                 <w:noProof/>
                 <w:webHidden/>
               </w:rPr>
-              <w:instrText xml:space="preserve"> PAGEREF _Toc59217004 \h </w:instrText>
+              <w:instrText xml:space="preserve"> PAGEREF _Toc59224143 \h </w:instrText>
             </w:r>
             <w:r>
               <w:rPr>
@@ -702,7 +702,7 @@
               <w:lang w:eastAsia="en-GB"/>
             </w:rPr>
           </w:pPr>
-          <w:hyperlink w:anchor="_Toc59217005" w:history="1">
+          <w:hyperlink w:anchor="_Toc59224144" w:history="1">
             <w:r>
               <w:rPr>
                 <w:rStyle w:val="Hyperlink"/>
@@ -729,7 +729,7 @@
                 <w:noProof/>
                 <w:webHidden/>
               </w:rPr>
-              <w:instrText xml:space="preserve"> PAGEREF _Toc59217005 \h </w:instrText>
+              <w:instrText xml:space="preserve"> PAGEREF _Toc59224144 \h </w:instrText>
             </w:r>
             <w:r>
               <w:rPr>
@@ -776,7 +776,7 @@
               <w:lang w:eastAsia="en-GB"/>
             </w:rPr>
           </w:pPr>
-          <w:hyperlink w:anchor="_Toc59217006" w:history="1">
+          <w:hyperlink w:anchor="_Toc59224145" w:history="1">
             <w:r>
               <w:rPr>
                 <w:rStyle w:val="Hyperlink"/>
@@ -803,7 +803,7 @@
                 <w:noProof/>
                 <w:webHidden/>
               </w:rPr>
-              <w:instrText xml:space="preserve"> PAGEREF _Toc59217006 \h </w:instrText>
+              <w:instrText xml:space="preserve"> PAGEREF _Toc59224145 \h </w:instrText>
             </w:r>
             <w:r>
               <w:rPr>
@@ -850,7 +850,7 @@
               <w:lang w:eastAsia="en-GB"/>
             </w:rPr>
           </w:pPr>
-          <w:hyperlink w:anchor="_Toc59217007" w:history="1">
+          <w:hyperlink w:anchor="_Toc59224146" w:history="1">
             <w:r>
               <w:rPr>
                 <w:rStyle w:val="Hyperlink"/>
@@ -877,7 +877,7 @@
                 <w:noProof/>
                 <w:webHidden/>
               </w:rPr>
-              <w:instrText xml:space="preserve"> PAGEREF _Toc59217007 \h </w:instrText>
+              <w:instrText xml:space="preserve"> PAGEREF _Toc59224146 \h </w:instrText>
             </w:r>
             <w:r>
               <w:rPr>
@@ -922,7 +922,7 @@
               <w:lang w:eastAsia="en-GB"/>
             </w:rPr>
           </w:pPr>
-          <w:hyperlink w:anchor="_Toc59217008" w:history="1">
+          <w:hyperlink w:anchor="_Toc59224147" w:history="1">
             <w:r>
               <w:rPr>
                 <w:rStyle w:val="Hyperlink"/>
@@ -949,7 +949,7 @@
                 <w:noProof/>
                 <w:webHidden/>
               </w:rPr>
-              <w:instrText xml:space="preserve"> PAGEREF _Toc59217008 \h </w:instrText>
+              <w:instrText xml:space="preserve"> PAGEREF _Toc59224147 \h </w:instrText>
             </w:r>
             <w:r>
               <w:rPr>
@@ -994,7 +994,7 @@
               <w:lang w:eastAsia="en-GB"/>
             </w:rPr>
           </w:pPr>
-          <w:hyperlink w:anchor="_Toc59217009" w:history="1">
+          <w:hyperlink w:anchor="_Toc59224148" w:history="1">
             <w:r>
               <w:rPr>
                 <w:rStyle w:val="Hyperlink"/>
@@ -1021,7 +1021,7 @@
                 <w:noProof/>
                 <w:webHidden/>
               </w:rPr>
-              <w:instrText xml:space="preserve"> PAGEREF _Toc59217009 \h </w:instrText>
+              <w:instrText xml:space="preserve"> PAGEREF _Toc59224148 \h </w:instrText>
             </w:r>
             <w:r>
               <w:rPr>
@@ -1066,7 +1066,7 @@
               <w:lang w:eastAsia="en-GB"/>
             </w:rPr>
           </w:pPr>
-          <w:hyperlink w:anchor="_Toc59217010" w:history="1">
+          <w:hyperlink w:anchor="_Toc59224149" w:history="1">
             <w:r>
               <w:rPr>
                 <w:rStyle w:val="Hyperlink"/>
@@ -1093,7 +1093,7 @@
                 <w:noProof/>
                 <w:webHidden/>
               </w:rPr>
-              <w:instrText xml:space="preserve"> PAGEREF _Toc59217010 \h </w:instrText>
+              <w:instrText xml:space="preserve"> PAGEREF _Toc59224149 \h </w:instrText>
             </w:r>
             <w:r>
               <w:rPr>
@@ -1113,7 +1113,7 @@
                 <w:noProof/>
                 <w:webHidden/>
               </w:rPr>
-              <w:t>4</w:t>
+              <w:t>5</w:t>
             </w:r>
             <w:r>
               <w:rPr>
@@ -1138,7 +1138,7 @@
               <w:lang w:eastAsia="en-GB"/>
             </w:rPr>
           </w:pPr>
-          <w:hyperlink w:anchor="_Toc59217011" w:history="1">
+          <w:hyperlink w:anchor="_Toc59224150" w:history="1">
             <w:r>
               <w:rPr>
                 <w:rStyle w:val="Hyperlink"/>
@@ -1165,7 +1165,7 @@
                 <w:noProof/>
                 <w:webHidden/>
               </w:rPr>
-              <w:instrText xml:space="preserve"> PAGEREF _Toc59217011 \h </w:instrText>
+              <w:instrText xml:space="preserve"> PAGEREF _Toc59224150 \h </w:instrText>
             </w:r>
             <w:r>
               <w:rPr>
@@ -1210,13 +1210,13 @@
               <w:lang w:eastAsia="en-GB"/>
             </w:rPr>
           </w:pPr>
-          <w:hyperlink w:anchor="_Toc59217012" w:history="1">
+          <w:hyperlink w:anchor="_Toc59224151" w:history="1">
             <w:r>
               <w:rPr>
                 <w:rStyle w:val="Hyperlink"/>
                 <w:noProof/>
               </w:rPr>
-              <w:t>EndScreen</w:t>
+              <w:t>EndScreen.java</w:t>
             </w:r>
             <w:r>
               <w:rPr>
@@ -1237,7 +1237,7 @@
                 <w:noProof/>
                 <w:webHidden/>
               </w:rPr>
-              <w:instrText xml:space="preserve"> PAGEREF _Toc59217012 \h </w:instrText>
+              <w:instrText xml:space="preserve"> PAGEREF _Toc59224151 \h </w:instrText>
             </w:r>
             <w:r>
               <w:rPr>
@@ -1258,6 +1258,222 @@
                 <w:webHidden/>
               </w:rPr>
               <w:t>6</w:t>
+            </w:r>
+            <w:r>
+              <w:rPr>
+                <w:noProof/>
+                <w:webHidden/>
+              </w:rPr>
+              <w:fldChar w:fldCharType="end"/>
+            </w:r>
+          </w:hyperlink>
+        </w:p>
+        <w:p>
+          <w:pPr>
+            <w:pStyle w:val="TOC3"/>
+            <w:tabs>
+              <w:tab w:val="right" w:leader="dot" w:pos="9010"/>
+            </w:tabs>
+            <w:rPr>
+              <w:rFonts w:eastAsiaTheme="minorEastAsia" w:cstheme="minorBidi"/>
+              <w:noProof/>
+              <w:sz w:val="24"/>
+              <w:szCs w:val="24"/>
+              <w:lang w:eastAsia="en-GB"/>
+            </w:rPr>
+          </w:pPr>
+          <w:hyperlink w:anchor="_Toc59224152" w:history="1">
+            <w:r>
+              <w:rPr>
+                <w:rStyle w:val="Hyperlink"/>
+                <w:noProof/>
+              </w:rPr>
+              <w:t>Leaderboard.java</w:t>
+            </w:r>
+            <w:r>
+              <w:rPr>
+                <w:noProof/>
+                <w:webHidden/>
+              </w:rPr>
+              <w:tab/>
+            </w:r>
+            <w:r>
+              <w:rPr>
+                <w:noProof/>
+                <w:webHidden/>
+              </w:rPr>
+              <w:fldChar w:fldCharType="begin"/>
+            </w:r>
+            <w:r>
+              <w:rPr>
+                <w:noProof/>
+                <w:webHidden/>
+              </w:rPr>
+              <w:instrText xml:space="preserve"> PAGEREF _Toc59224152 \h </w:instrText>
+            </w:r>
+            <w:r>
+              <w:rPr>
+                <w:noProof/>
+                <w:webHidden/>
+              </w:rPr>
+            </w:r>
+            <w:r>
+              <w:rPr>
+                <w:noProof/>
+                <w:webHidden/>
+              </w:rPr>
+              <w:fldChar w:fldCharType="separate"/>
+            </w:r>
+            <w:r>
+              <w:rPr>
+                <w:noProof/>
+                <w:webHidden/>
+              </w:rPr>
+              <w:t>8</w:t>
+            </w:r>
+            <w:r>
+              <w:rPr>
+                <w:noProof/>
+                <w:webHidden/>
+              </w:rPr>
+              <w:fldChar w:fldCharType="end"/>
+            </w:r>
+          </w:hyperlink>
+        </w:p>
+        <w:p>
+          <w:pPr>
+            <w:pStyle w:val="TOC3"/>
+            <w:tabs>
+              <w:tab w:val="right" w:leader="dot" w:pos="9010"/>
+            </w:tabs>
+            <w:rPr>
+              <w:rFonts w:eastAsiaTheme="minorEastAsia" w:cstheme="minorBidi"/>
+              <w:noProof/>
+              <w:sz w:val="24"/>
+              <w:szCs w:val="24"/>
+              <w:lang w:eastAsia="en-GB"/>
+            </w:rPr>
+          </w:pPr>
+          <w:hyperlink w:anchor="_Toc59224153" w:history="1">
+            <w:r>
+              <w:rPr>
+                <w:rStyle w:val="Hyperlink"/>
+                <w:noProof/>
+              </w:rPr>
+              <w:t>Player.java</w:t>
+            </w:r>
+            <w:r>
+              <w:rPr>
+                <w:noProof/>
+                <w:webHidden/>
+              </w:rPr>
+              <w:tab/>
+            </w:r>
+            <w:r>
+              <w:rPr>
+                <w:noProof/>
+                <w:webHidden/>
+              </w:rPr>
+              <w:fldChar w:fldCharType="begin"/>
+            </w:r>
+            <w:r>
+              <w:rPr>
+                <w:noProof/>
+                <w:webHidden/>
+              </w:rPr>
+              <w:instrText xml:space="preserve"> PAGEREF _Toc59224153 \h </w:instrText>
+            </w:r>
+            <w:r>
+              <w:rPr>
+                <w:noProof/>
+                <w:webHidden/>
+              </w:rPr>
+            </w:r>
+            <w:r>
+              <w:rPr>
+                <w:noProof/>
+                <w:webHidden/>
+              </w:rPr>
+              <w:fldChar w:fldCharType="separate"/>
+            </w:r>
+            <w:r>
+              <w:rPr>
+                <w:noProof/>
+                <w:webHidden/>
+              </w:rPr>
+              <w:t>8</w:t>
+            </w:r>
+            <w:r>
+              <w:rPr>
+                <w:noProof/>
+                <w:webHidden/>
+              </w:rPr>
+              <w:fldChar w:fldCharType="end"/>
+            </w:r>
+          </w:hyperlink>
+        </w:p>
+        <w:p>
+          <w:pPr>
+            <w:pStyle w:val="TOC3"/>
+            <w:tabs>
+              <w:tab w:val="right" w:leader="dot" w:pos="9010"/>
+            </w:tabs>
+            <w:rPr>
+              <w:rFonts w:eastAsiaTheme="minorEastAsia" w:cstheme="minorBidi"/>
+              <w:noProof/>
+              <w:sz w:val="24"/>
+              <w:szCs w:val="24"/>
+              <w:lang w:eastAsia="en-GB"/>
+            </w:rPr>
+          </w:pPr>
+          <w:hyperlink w:anchor="_Toc59224154" w:history="1">
+            <w:r>
+              <w:rPr>
+                <w:rStyle w:val="Hyperlink"/>
+                <w:noProof/>
+              </w:rPr>
+              <w:t>Music.java</w:t>
+            </w:r>
+            <w:r>
+              <w:rPr>
+                <w:noProof/>
+                <w:webHidden/>
+              </w:rPr>
+              <w:tab/>
+            </w:r>
+            <w:r>
+              <w:rPr>
+                <w:noProof/>
+                <w:webHidden/>
+              </w:rPr>
+              <w:fldChar w:fldCharType="begin"/>
+            </w:r>
+            <w:r>
+              <w:rPr>
+                <w:noProof/>
+                <w:webHidden/>
+              </w:rPr>
+              <w:instrText xml:space="preserve"> PAGEREF _Toc59224154 \h </w:instrText>
+            </w:r>
+            <w:r>
+              <w:rPr>
+                <w:noProof/>
+                <w:webHidden/>
+              </w:rPr>
+            </w:r>
+            <w:r>
+              <w:rPr>
+                <w:noProof/>
+                <w:webHidden/>
+              </w:rPr>
+              <w:fldChar w:fldCharType="separate"/>
+            </w:r>
+            <w:r>
+              <w:rPr>
+                <w:noProof/>
+                <w:webHidden/>
+              </w:rPr>
+              <w:t>8</w:t>
             </w:r>
             <w:r>
               <w:rPr>
@@ -1284,7 +1500,7 @@
               <w:lang w:eastAsia="en-GB"/>
             </w:rPr>
           </w:pPr>
-          <w:hyperlink w:anchor="_Toc59217013" w:history="1">
+          <w:hyperlink w:anchor="_Toc59224155" w:history="1">
             <w:r>
               <w:rPr>
                 <w:rStyle w:val="Hyperlink"/>
@@ -1311,7 +1527,7 @@
                 <w:noProof/>
                 <w:webHidden/>
               </w:rPr>
-              <w:instrText xml:space="preserve"> PAGEREF _Toc59217013 \h </w:instrText>
+              <w:instrText xml:space="preserve"> PAGEREF _Toc59224155 \h </w:instrText>
             </w:r>
             <w:r>
               <w:rPr>
@@ -1331,7 +1547,7 @@
                 <w:noProof/>
                 <w:webHidden/>
               </w:rPr>
-              <w:t>6</w:t>
+              <w:t>8</w:t>
             </w:r>
             <w:r>
               <w:rPr>
@@ -1358,13 +1574,13 @@
               <w:lang w:eastAsia="en-GB"/>
             </w:rPr>
           </w:pPr>
-          <w:hyperlink w:anchor="_Toc59217014" w:history="1">
+          <w:hyperlink w:anchor="_Toc59224156" w:history="1">
             <w:r>
               <w:rPr>
                 <w:rStyle w:val="Hyperlink"/>
                 <w:noProof/>
               </w:rPr>
-              <w:t>Game Design thoughts</w:t>
+              <w:t>Game classes:</w:t>
             </w:r>
             <w:r>
               <w:rPr>
@@ -1385,7 +1601,7 @@
                 <w:noProof/>
                 <w:webHidden/>
               </w:rPr>
-              <w:instrText xml:space="preserve"> PAGEREF _Toc59217014 \h </w:instrText>
+              <w:instrText xml:space="preserve"> PAGEREF _Toc59224156 \h </w:instrText>
             </w:r>
             <w:r>
               <w:rPr>
@@ -1405,7 +1621,81 @@
                 <w:noProof/>
                 <w:webHidden/>
               </w:rPr>
-              <w:t>7</w:t>
+              <w:t>8</w:t>
+            </w:r>
+            <w:r>
+              <w:rPr>
+                <w:noProof/>
+                <w:webHidden/>
+              </w:rPr>
+              <w:fldChar w:fldCharType="end"/>
+            </w:r>
+          </w:hyperlink>
+        </w:p>
+        <w:p>
+          <w:pPr>
+            <w:pStyle w:val="TOC2"/>
+            <w:tabs>
+              <w:tab w:val="right" w:leader="dot" w:pos="9010"/>
+            </w:tabs>
+            <w:rPr>
+              <w:rFonts w:eastAsiaTheme="minorEastAsia" w:cstheme="minorBidi"/>
+              <w:b w:val="0"/>
+              <w:bCs w:val="0"/>
+              <w:noProof/>
+              <w:sz w:val="24"/>
+              <w:szCs w:val="24"/>
+              <w:lang w:eastAsia="en-GB"/>
+            </w:rPr>
+          </w:pPr>
+          <w:hyperlink w:anchor="_Toc59224157" w:history="1">
+            <w:r>
+              <w:rPr>
+                <w:rStyle w:val="Hyperlink"/>
+                <w:noProof/>
+              </w:rPr>
+              <w:t>Test &amp; Game Classes</w:t>
+            </w:r>
+            <w:r>
+              <w:rPr>
+                <w:noProof/>
+                <w:webHidden/>
+              </w:rPr>
+              <w:tab/>
+            </w:r>
+            <w:r>
+              <w:rPr>
+                <w:noProof/>
+                <w:webHidden/>
+              </w:rPr>
+              <w:fldChar w:fldCharType="begin"/>
+            </w:r>
+            <w:r>
+              <w:rPr>
+                <w:noProof/>
+                <w:webHidden/>
+              </w:rPr>
+              <w:instrText xml:space="preserve"> PAGEREF _Toc59224157 \h </w:instrText>
+            </w:r>
+            <w:r>
+              <w:rPr>
+                <w:noProof/>
+                <w:webHidden/>
+              </w:rPr>
+            </w:r>
+            <w:r>
+              <w:rPr>
+                <w:noProof/>
+                <w:webHidden/>
+              </w:rPr>
+              <w:fldChar w:fldCharType="separate"/>
+            </w:r>
+            <w:r>
+              <w:rPr>
+                <w:noProof/>
+                <w:webHidden/>
+              </w:rPr>
+              <w:t>10</w:t>
             </w:r>
             <w:r>
               <w:rPr>
@@ -1430,7 +1720,7 @@
               <w:lang w:eastAsia="en-GB"/>
             </w:rPr>
           </w:pPr>
-          <w:hyperlink w:anchor="_Toc59217015" w:history="1">
+          <w:hyperlink w:anchor="_Toc59224158" w:history="1">
             <w:r>
               <w:rPr>
                 <w:rStyle w:val="Hyperlink"/>
@@ -1457,7 +1747,7 @@
                 <w:noProof/>
                 <w:webHidden/>
               </w:rPr>
-              <w:instrText xml:space="preserve"> PAGEREF _Toc59217015 \h </w:instrText>
+              <w:instrText xml:space="preserve"> PAGEREF _Toc59224158 \h </w:instrText>
             </w:r>
             <w:r>
               <w:rPr>
@@ -1477,7 +1767,7 @@
                 <w:noProof/>
                 <w:webHidden/>
               </w:rPr>
-              <w:t>7</w:t>
+              <w:t>10</w:t>
             </w:r>
             <w:r>
               <w:rPr>
@@ -1502,7 +1792,7 @@
               <w:lang w:eastAsia="en-GB"/>
             </w:rPr>
           </w:pPr>
-          <w:hyperlink w:anchor="_Toc59217016" w:history="1">
+          <w:hyperlink w:anchor="_Toc59224159" w:history="1">
             <w:r>
               <w:rPr>
                 <w:rStyle w:val="Hyperlink"/>
@@ -1529,7 +1819,7 @@
                 <w:noProof/>
                 <w:webHidden/>
               </w:rPr>
-              <w:instrText xml:space="preserve"> PAGEREF _Toc59217016 \h </w:instrText>
+              <w:instrText xml:space="preserve"> PAGEREF _Toc59224159 \h </w:instrText>
             </w:r>
             <w:r>
               <w:rPr>
@@ -1549,7 +1839,7 @@
                 <w:noProof/>
                 <w:webHidden/>
               </w:rPr>
-              <w:t>7</w:t>
+              <w:t>10</w:t>
             </w:r>
             <w:r>
               <w:rPr>
@@ -1576,7 +1866,7 @@
               <w:lang w:eastAsia="en-GB"/>
             </w:rPr>
           </w:pPr>
-          <w:hyperlink w:anchor="_Toc59217017" w:history="1">
+          <w:hyperlink w:anchor="_Toc59224160" w:history="1">
             <w:r>
               <w:rPr>
                 <w:rStyle w:val="Hyperlink"/>
@@ -1603,7 +1893,7 @@
                 <w:noProof/>
                 <w:webHidden/>
               </w:rPr>
-              <w:instrText xml:space="preserve"> PAGEREF _Toc59217017 \h </w:instrText>
+              <w:instrText xml:space="preserve"> PAGEREF _Toc59224160 \h </w:instrText>
             </w:r>
             <w:r>
               <w:rPr>
@@ -1623,7 +1913,367 @@
                 <w:noProof/>
                 <w:webHidden/>
               </w:rPr>
-              <w:t>8</w:t>
+              <w:t>11</w:t>
+            </w:r>
+            <w:r>
+              <w:rPr>
+                <w:noProof/>
+                <w:webHidden/>
+              </w:rPr>
+              <w:fldChar w:fldCharType="end"/>
+            </w:r>
+          </w:hyperlink>
+        </w:p>
+        <w:p>
+          <w:pPr>
+            <w:pStyle w:val="TOC3"/>
+            <w:tabs>
+              <w:tab w:val="right" w:leader="dot" w:pos="9010"/>
+            </w:tabs>
+            <w:rPr>
+              <w:rFonts w:eastAsiaTheme="minorEastAsia" w:cstheme="minorBidi"/>
+              <w:noProof/>
+              <w:sz w:val="24"/>
+              <w:szCs w:val="24"/>
+              <w:lang w:eastAsia="en-GB"/>
+            </w:rPr>
+          </w:pPr>
+          <w:hyperlink w:anchor="_Toc59224161" w:history="1">
+            <w:r>
+              <w:rPr>
+                <w:rStyle w:val="Hyperlink"/>
+                <w:noProof/>
+              </w:rPr>
+              <w:t>GameDesignUnitTest.java</w:t>
+            </w:r>
+            <w:r>
+              <w:rPr>
+                <w:noProof/>
+                <w:webHidden/>
+              </w:rPr>
+              <w:tab/>
+            </w:r>
+            <w:r>
+              <w:rPr>
+                <w:noProof/>
+                <w:webHidden/>
+              </w:rPr>
+              <w:fldChar w:fldCharType="begin"/>
+            </w:r>
+            <w:r>
+              <w:rPr>
+                <w:noProof/>
+                <w:webHidden/>
+              </w:rPr>
+              <w:instrText xml:space="preserve"> PAGEREF _Toc59224161 \h </w:instrText>
+            </w:r>
+            <w:r>
+              <w:rPr>
+                <w:noProof/>
+                <w:webHidden/>
+              </w:rPr>
+            </w:r>
+            <w:r>
+              <w:rPr>
+                <w:noProof/>
+                <w:webHidden/>
+              </w:rPr>
+              <w:fldChar w:fldCharType="separate"/>
+            </w:r>
+            <w:r>
+              <w:rPr>
+                <w:noProof/>
+                <w:webHidden/>
+              </w:rPr>
+              <w:t>11</w:t>
+            </w:r>
+            <w:r>
+              <w:rPr>
+                <w:noProof/>
+                <w:webHidden/>
+              </w:rPr>
+              <w:fldChar w:fldCharType="end"/>
+            </w:r>
+          </w:hyperlink>
+        </w:p>
+        <w:p>
+          <w:pPr>
+            <w:pStyle w:val="TOC3"/>
+            <w:tabs>
+              <w:tab w:val="right" w:leader="dot" w:pos="9010"/>
+            </w:tabs>
+            <w:rPr>
+              <w:rFonts w:eastAsiaTheme="minorEastAsia" w:cstheme="minorBidi"/>
+              <w:noProof/>
+              <w:sz w:val="24"/>
+              <w:szCs w:val="24"/>
+              <w:lang w:eastAsia="en-GB"/>
+            </w:rPr>
+          </w:pPr>
+          <w:hyperlink w:anchor="_Toc59224162" w:history="1">
+            <w:r>
+              <w:rPr>
+                <w:rStyle w:val="Hyperlink"/>
+                <w:noProof/>
+              </w:rPr>
+              <w:t>DiscUnitTest.java</w:t>
+            </w:r>
+            <w:r>
+              <w:rPr>
+                <w:noProof/>
+                <w:webHidden/>
+              </w:rPr>
+              <w:tab/>
+            </w:r>
+            <w:r>
+              <w:rPr>
+                <w:noProof/>
+                <w:webHidden/>
+              </w:rPr>
+              <w:fldChar w:fldCharType="begin"/>
+            </w:r>
+            <w:r>
+              <w:rPr>
+                <w:noProof/>
+                <w:webHidden/>
+              </w:rPr>
+              <w:instrText xml:space="preserve"> PAGEREF _Toc59224162 \h </w:instrText>
+            </w:r>
+            <w:r>
+              <w:rPr>
+                <w:noProof/>
+                <w:webHidden/>
+              </w:rPr>
+            </w:r>
+            <w:r>
+              <w:rPr>
+                <w:noProof/>
+                <w:webHidden/>
+              </w:rPr>
+              <w:fldChar w:fldCharType="separate"/>
+            </w:r>
+            <w:r>
+              <w:rPr>
+                <w:noProof/>
+                <w:webHidden/>
+              </w:rPr>
+              <w:t>11</w:t>
+            </w:r>
+            <w:r>
+              <w:rPr>
+                <w:noProof/>
+                <w:webHidden/>
+              </w:rPr>
+              <w:fldChar w:fldCharType="end"/>
+            </w:r>
+          </w:hyperlink>
+        </w:p>
+        <w:p>
+          <w:pPr>
+            <w:pStyle w:val="TOC3"/>
+            <w:tabs>
+              <w:tab w:val="right" w:leader="dot" w:pos="9010"/>
+            </w:tabs>
+            <w:rPr>
+              <w:rFonts w:eastAsiaTheme="minorEastAsia" w:cstheme="minorBidi"/>
+              <w:noProof/>
+              <w:sz w:val="24"/>
+              <w:szCs w:val="24"/>
+              <w:lang w:eastAsia="en-GB"/>
+            </w:rPr>
+          </w:pPr>
+          <w:hyperlink w:anchor="_Toc59224163" w:history="1">
+            <w:r>
+              <w:rPr>
+                <w:rStyle w:val="Hyperlink"/>
+                <w:noProof/>
+              </w:rPr>
+              <w:t>MainMenuUnitTest.java</w:t>
+            </w:r>
+            <w:r>
+              <w:rPr>
+                <w:noProof/>
+                <w:webHidden/>
+              </w:rPr>
+              <w:tab/>
+            </w:r>
+            <w:r>
+              <w:rPr>
+                <w:noProof/>
+                <w:webHidden/>
+              </w:rPr>
+              <w:fldChar w:fldCharType="begin"/>
+            </w:r>
+            <w:r>
+              <w:rPr>
+                <w:noProof/>
+                <w:webHidden/>
+              </w:rPr>
+              <w:instrText xml:space="preserve"> PAGEREF _Toc59224163 \h </w:instrText>
+            </w:r>
+            <w:r>
+              <w:rPr>
+                <w:noProof/>
+                <w:webHidden/>
+              </w:rPr>
+            </w:r>
+            <w:r>
+              <w:rPr>
+                <w:noProof/>
+                <w:webHidden/>
+              </w:rPr>
+              <w:fldChar w:fldCharType="separate"/>
+            </w:r>
+            <w:r>
+              <w:rPr>
+                <w:noProof/>
+                <w:webHidden/>
+              </w:rPr>
+              <w:t>11</w:t>
+            </w:r>
+            <w:r>
+              <w:rPr>
+                <w:noProof/>
+                <w:webHidden/>
+              </w:rPr>
+              <w:fldChar w:fldCharType="end"/>
+            </w:r>
+          </w:hyperlink>
+        </w:p>
+        <w:p>
+          <w:pPr>
+            <w:pStyle w:val="TOC3"/>
+            <w:tabs>
+              <w:tab w:val="right" w:leader="dot" w:pos="9010"/>
+            </w:tabs>
+            <w:rPr>
+              <w:rFonts w:eastAsiaTheme="minorEastAsia" w:cstheme="minorBidi"/>
+              <w:noProof/>
+              <w:sz w:val="24"/>
+              <w:szCs w:val="24"/>
+              <w:lang w:eastAsia="en-GB"/>
+            </w:rPr>
+          </w:pPr>
+          <w:hyperlink w:anchor="_Toc59224164" w:history="1">
+            <w:r>
+              <w:rPr>
+                <w:rStyle w:val="Hyperlink"/>
+                <w:noProof/>
+              </w:rPr>
+              <w:t>PlayerUnitTest.java</w:t>
+            </w:r>
+            <w:r>
+              <w:rPr>
+                <w:noProof/>
+                <w:webHidden/>
+              </w:rPr>
+              <w:tab/>
+            </w:r>
+            <w:r>
+              <w:rPr>
+                <w:noProof/>
+                <w:webHidden/>
+              </w:rPr>
+              <w:fldChar w:fldCharType="begin"/>
+            </w:r>
+            <w:r>
+              <w:rPr>
+                <w:noProof/>
+                <w:webHidden/>
+              </w:rPr>
+              <w:instrText xml:space="preserve"> PAGEREF _Toc59224164 \h </w:instrText>
+            </w:r>
+            <w:r>
+              <w:rPr>
+                <w:noProof/>
+                <w:webHidden/>
+              </w:rPr>
+            </w:r>
+            <w:r>
+              <w:rPr>
+                <w:noProof/>
+                <w:webHidden/>
+              </w:rPr>
+              <w:fldChar w:fldCharType="separate"/>
+            </w:r>
+            <w:r>
+              <w:rPr>
+                <w:noProof/>
+                <w:webHidden/>
+              </w:rPr>
+              <w:t>11</w:t>
+            </w:r>
+            <w:r>
+              <w:rPr>
+                <w:noProof/>
+                <w:webHidden/>
+              </w:rPr>
+              <w:fldChar w:fldCharType="end"/>
+            </w:r>
+          </w:hyperlink>
+        </w:p>
+        <w:p>
+          <w:pPr>
+            <w:pStyle w:val="TOC3"/>
+            <w:tabs>
+              <w:tab w:val="right" w:leader="dot" w:pos="9010"/>
+            </w:tabs>
+            <w:rPr>
+              <w:rFonts w:eastAsiaTheme="minorEastAsia" w:cstheme="minorBidi"/>
+              <w:noProof/>
+              <w:sz w:val="24"/>
+              <w:szCs w:val="24"/>
+              <w:lang w:eastAsia="en-GB"/>
+            </w:rPr>
+          </w:pPr>
+          <w:hyperlink w:anchor="_Toc59224165" w:history="1">
+            <w:r>
+              <w:rPr>
+                <w:rStyle w:val="Hyperlink"/>
+                <w:noProof/>
+              </w:rPr>
+              <w:t>LeaderboardUnitTest.java</w:t>
+            </w:r>
+            <w:r>
+              <w:rPr>
+                <w:noProof/>
+                <w:webHidden/>
+              </w:rPr>
+              <w:tab/>
+            </w:r>
+            <w:r>
+              <w:rPr>
+                <w:noProof/>
+                <w:webHidden/>
+              </w:rPr>
+              <w:fldChar w:fldCharType="begin"/>
+            </w:r>
+            <w:r>
+              <w:rPr>
+                <w:noProof/>
+                <w:webHidden/>
+              </w:rPr>
+              <w:instrText xml:space="preserve"> PAGEREF _Toc59224165 \h </w:instrText>
+            </w:r>
+            <w:r>
+              <w:rPr>
+                <w:noProof/>
+                <w:webHidden/>
+              </w:rPr>
+            </w:r>
+            <w:r>
+              <w:rPr>
+                <w:noProof/>
+                <w:webHidden/>
+              </w:rPr>
+              <w:fldChar w:fldCharType="separate"/>
+            </w:r>
+            <w:r>
+              <w:rPr>
+                <w:noProof/>
+                <w:webHidden/>
+              </w:rPr>
+              <w:t>11</w:t>
             </w:r>
             <w:r>
               <w:rPr>
@@ -1650,7 +2300,7 @@
               <w:lang w:eastAsia="en-GB"/>
             </w:rPr>
           </w:pPr>
-          <w:hyperlink w:anchor="_Toc59217018" w:history="1">
+          <w:hyperlink w:anchor="_Toc59224166" w:history="1">
             <w:r>
               <w:rPr>
                 <w:rStyle w:val="Hyperlink"/>
@@ -1677,7 +2327,7 @@
                 <w:noProof/>
                 <w:webHidden/>
               </w:rPr>
-              <w:instrText xml:space="preserve"> PAGEREF _Toc59217018 \h </w:instrText>
+              <w:instrText xml:space="preserve"> PAGEREF _Toc59224166 \h </w:instrText>
             </w:r>
             <w:r>
               <w:rPr>
@@ -1697,7 +2347,7 @@
                 <w:noProof/>
                 <w:webHidden/>
               </w:rPr>
-              <w:t>9</w:t>
+              <w:t>11</w:t>
             </w:r>
             <w:r>
               <w:rPr>
@@ -1744,17 +2394,11 @@
     <w:p/>
     <w:p/>
     <w:p/>
-    <w:p/>
-    <w:p/>
-    <w:p/>
-    <w:p/>
-    <w:p/>
-    <w:p/>
     <w:p>
       <w:pPr>
         <w:pStyle w:val="Heading1"/>
       </w:pPr>
-      <w:bookmarkStart w:id="0" w:name="_Toc59217004"/>
+      <w:bookmarkStart w:id="0" w:name="_Toc59224143"/>
       <w:r>
         <w:lastRenderedPageBreak/>
         <w:t>Introduction</w:t>
@@ -1813,7 +2457,7 @@
       <w:pPr>
         <w:pStyle w:val="Heading2"/>
       </w:pPr>
-      <w:bookmarkStart w:id="1" w:name="_Toc59217005"/>
+      <w:bookmarkStart w:id="1" w:name="_Toc59224144"/>
       <w:r>
         <w:t>Game Implementation</w:t>
       </w:r>
@@ -1877,7 +2521,7 @@
       <w:pPr>
         <w:pStyle w:val="Heading2"/>
       </w:pPr>
-      <w:bookmarkStart w:id="2" w:name="_Toc59217006"/>
+      <w:bookmarkStart w:id="2" w:name="_Toc59224145"/>
       <w:r>
         <w:t>Connect4 trivia</w:t>
       </w:r>
@@ -2115,7 +2759,7 @@
       <w:pPr>
         <w:pStyle w:val="Heading1"/>
       </w:pPr>
-      <w:bookmarkStart w:id="3" w:name="_Toc59217007"/>
+      <w:bookmarkStart w:id="3" w:name="_Toc59224146"/>
       <w:r>
         <w:lastRenderedPageBreak/>
         <w:t>Class Structure</w:t>
@@ -2126,7 +2770,7 @@
       <w:pPr>
         <w:pStyle w:val="Heading3"/>
       </w:pPr>
-      <w:bookmarkStart w:id="4" w:name="_Toc59217008"/>
+      <w:bookmarkStart w:id="4" w:name="_Toc59224147"/>
       <w:r>
         <w:t>GameMain.java</w:t>
       </w:r>
@@ -2146,7 +2790,15 @@
         <w:t xml:space="preserve">game </w:t>
       </w:r>
       <w:r>
-        <w:t>begins with the GameMain. This is where we create our Stage</w:t>
+        <w:t xml:space="preserve">begins with the </w:t>
+      </w:r>
+      <w:proofErr w:type="spellStart"/>
+      <w:r>
+        <w:t>GameMain</w:t>
+      </w:r>
+      <w:proofErr w:type="spellEnd"/>
+      <w:r>
+        <w:t>. This is where we create our Stage</w:t>
       </w:r>
       <w:r>
         <w:t xml:space="preserve"> </w:t>
@@ -2169,7 +2821,7 @@
       <w:pPr>
         <w:pStyle w:val="Heading3"/>
       </w:pPr>
-      <w:bookmarkStart w:id="5" w:name="_Toc59217009"/>
+      <w:bookmarkStart w:id="5" w:name="_Toc59224148"/>
       <w:r>
         <w:t>MainMenu.java</w:t>
       </w:r>
@@ -2183,7 +2835,15 @@
         <w:t>method returns</w:t>
       </w:r>
       <w:r>
-        <w:t xml:space="preserve"> a GridPane which is filled with customisation and graphics tailored to the player</w:t>
+        <w:t xml:space="preserve"> a </w:t>
+      </w:r>
+      <w:proofErr w:type="spellStart"/>
+      <w:r>
+        <w:t>GridPane</w:t>
+      </w:r>
+      <w:proofErr w:type="spellEnd"/>
+      <w:r>
+        <w:t xml:space="preserve"> which is filled with customisation and graphics tailored to the player</w:t>
       </w:r>
       <w:r>
         <w:t>’</w:t>
@@ -2281,6 +2941,7 @@
       <w:r>
         <w:t xml:space="preserve">it will </w:t>
       </w:r>
+      <w:proofErr w:type="spellStart"/>
       <w:r>
         <w:t>take</w:t>
       </w:r>
@@ -2288,7 +2949,11 @@
         <w:t>’</w:t>
       </w:r>
       <w:r>
-        <w:t>s into consideration new players</w:t>
+        <w:t>s</w:t>
+      </w:r>
+      <w:proofErr w:type="spellEnd"/>
+      <w:r>
+        <w:t xml:space="preserve"> into consideration new players</w:t>
       </w:r>
       <w:r>
         <w:t xml:space="preserve"> added.</w:t>
@@ -2339,7 +3004,15 @@
         </w:numPr>
       </w:pPr>
       <w:r>
-        <w:t>Changes Scenes by calling StartGame.</w:t>
+        <w:t xml:space="preserve">Changes Scenes by calling </w:t>
+      </w:r>
+      <w:proofErr w:type="spellStart"/>
+      <w:r>
+        <w:t>StartGame</w:t>
+      </w:r>
+      <w:proofErr w:type="spellEnd"/>
+      <w:r>
+        <w:t>.</w:t>
       </w:r>
     </w:p>
     <w:p>
@@ -2465,11 +3138,32 @@
     </w:p>
     <w:p/>
     <w:p>
-      <w:r>
-        <w:t>StartGame is a method within MainMenu which is instructed to firstly call the method within Disc which clears the board of any previous game attempts and retrieves the required elements to be displayed within the game. This includes a grid for the board and the discs that will be used to play the game along with the selector that aids with identifying which column the player is about to drop a disc in.</w:t>
-      </w:r>
-      <w:r>
-        <w:t xml:space="preserve"> The method will return a gameroot pane which will result in changing scenes to the main game.</w:t>
+      <w:proofErr w:type="spellStart"/>
+      <w:r>
+        <w:t>StartGame</w:t>
+      </w:r>
+      <w:proofErr w:type="spellEnd"/>
+      <w:r>
+        <w:t xml:space="preserve"> is a method within </w:t>
+      </w:r>
+      <w:proofErr w:type="spellStart"/>
+      <w:r>
+        <w:t>MainMenu</w:t>
+      </w:r>
+      <w:proofErr w:type="spellEnd"/>
+      <w:r>
+        <w:t xml:space="preserve"> which is instructed to firstly call the method within Disc which clears the board of any previous game attempts and retrieves the required elements to be displayed within the game. This includes a grid for the board and the discs that will be used to play the game along with the selector that aids with identifying which column the player is about to drop a disc in.</w:t>
+      </w:r>
+      <w:r>
+        <w:t xml:space="preserve"> The method will return a </w:t>
+      </w:r>
+      <w:proofErr w:type="spellStart"/>
+      <w:r>
+        <w:t>gameroot</w:t>
+      </w:r>
+      <w:proofErr w:type="spellEnd"/>
+      <w:r>
+        <w:t xml:space="preserve"> pane which will result in changing scenes to the main game.</w:t>
       </w:r>
     </w:p>
     <w:p/>
@@ -2477,7 +3171,7 @@
       <w:pPr>
         <w:pStyle w:val="Heading3"/>
       </w:pPr>
-      <w:bookmarkStart w:id="6" w:name="_Toc59217010"/>
+      <w:bookmarkStart w:id="6" w:name="_Toc59224149"/>
       <w:r>
         <w:t>GameDesign.java</w:t>
       </w:r>
@@ -2485,13 +3179,26 @@
     </w:p>
     <w:p>
       <w:r>
-        <w:t>The logic for the main part of the game is constructed within he GameDesign class while any actions that occur related to the game discs occurs within the Disc class.</w:t>
-      </w:r>
-    </w:p>
-    <w:p/>
-    <w:p>
-      <w:r>
-        <w:t>GameDesign firstly holds the ‘not so constant’ constants for the diameters of the game. This would mainly include the Columns, rows and tile size</w:t>
+        <w:t xml:space="preserve">The logic for the main part of the game is constructed within he </w:t>
+      </w:r>
+      <w:proofErr w:type="spellStart"/>
+      <w:r>
+        <w:t>GameDesign</w:t>
+      </w:r>
+      <w:proofErr w:type="spellEnd"/>
+      <w:r>
+        <w:t xml:space="preserve"> class while any actions that occur related to the game discs occurs within the Disc class.</w:t>
+      </w:r>
+    </w:p>
+    <w:p/>
+    <w:p>
+      <w:proofErr w:type="spellStart"/>
+      <w:r>
+        <w:t>GameDesign</w:t>
+      </w:r>
+      <w:proofErr w:type="spellEnd"/>
+      <w:r>
+        <w:t xml:space="preserve"> firstly holds the ‘not so constant’ constants for the diameters of the game. This would mainly include the Columns, rows and tile size</w:t>
       </w:r>
       <w:r>
         <w:t xml:space="preserve"> </w:t>
@@ -2536,10 +3243,26 @@
     <w:p/>
     <w:p>
       <w:r>
-        <w:t xml:space="preserve">The createPlayer method </w:t>
-      </w:r>
-      <w:r>
-        <w:t>takes in the player's name and colour when they are assigned in the MainMenu class.</w:t>
+        <w:t xml:space="preserve">The </w:t>
+      </w:r>
+      <w:proofErr w:type="spellStart"/>
+      <w:r>
+        <w:t>createPlayer</w:t>
+      </w:r>
+      <w:proofErr w:type="spellEnd"/>
+      <w:r>
+        <w:t xml:space="preserve"> method </w:t>
+      </w:r>
+      <w:r>
+        <w:t xml:space="preserve">takes in the player's name and colour when they are assigned in the </w:t>
+      </w:r>
+      <w:proofErr w:type="spellStart"/>
+      <w:r>
+        <w:t>MainMenu</w:t>
+      </w:r>
+      <w:proofErr w:type="spellEnd"/>
+      <w:r>
+        <w:t xml:space="preserve"> class.</w:t>
       </w:r>
       <w:r>
         <w:t xml:space="preserve"> The</w:t>
@@ -2626,7 +3349,15 @@
     <w:p/>
     <w:p>
       <w:r>
-        <w:t xml:space="preserve">Whenever a disc is played, the gameEnd method is called and takes in the column and row of where the new disc landed. This method then uses the new disc coordinates to create 4 lists which take 3 coordinates off of where this disc is placed. The 4 lists are the </w:t>
+        <w:t xml:space="preserve">Whenever a disc is played, the </w:t>
+      </w:r>
+      <w:proofErr w:type="spellStart"/>
+      <w:r>
+        <w:t>gameEnd</w:t>
+      </w:r>
+      <w:proofErr w:type="spellEnd"/>
+      <w:r>
+        <w:t xml:space="preserve"> method is called and takes in the column and row of where the new disc landed. This method then uses the new disc coordinates to create 4 lists which take 3 coordinates off of where this disc is placed. The 4 lists are the </w:t>
       </w:r>
       <w:r>
         <w:t>coordinates</w:t>
@@ -2646,13 +3377,37 @@
     </w:p>
     <w:p>
       <w:r>
-        <w:t>Once these are collected the checkWin method is called to determine if any of these lists would result in a win.</w:t>
-      </w:r>
-    </w:p>
-    <w:p/>
-    <w:p>
-      <w:r>
-        <w:t>The Checkwin method takes the list of points from gameEnd and determines if the 4 coordinates are for discs of the same colour. If they are then the player who placed that last disc is the winner.</w:t>
+        <w:t xml:space="preserve">Once these are collected the </w:t>
+      </w:r>
+      <w:proofErr w:type="spellStart"/>
+      <w:r>
+        <w:t>checkWin</w:t>
+      </w:r>
+      <w:proofErr w:type="spellEnd"/>
+      <w:r>
+        <w:t xml:space="preserve"> method is called to determine if any of these lists would result in a win.</w:t>
+      </w:r>
+    </w:p>
+    <w:p/>
+    <w:p>
+      <w:r>
+        <w:t xml:space="preserve">The </w:t>
+      </w:r>
+      <w:proofErr w:type="spellStart"/>
+      <w:r>
+        <w:t>Checkwin</w:t>
+      </w:r>
+      <w:proofErr w:type="spellEnd"/>
+      <w:r>
+        <w:t xml:space="preserve"> method takes the list of points from </w:t>
+      </w:r>
+      <w:proofErr w:type="spellStart"/>
+      <w:r>
+        <w:t>gameEnd</w:t>
+      </w:r>
+      <w:proofErr w:type="spellEnd"/>
+      <w:r>
+        <w:t xml:space="preserve"> and determines if the 4 coordinates are for discs of the same colour. If they are then the player who placed that last disc is the winner.</w:t>
       </w:r>
     </w:p>
     <w:p/>
@@ -2660,7 +3415,7 @@
       <w:pPr>
         <w:pStyle w:val="Heading3"/>
       </w:pPr>
-      <w:bookmarkStart w:id="7" w:name="_Toc59217011"/>
+      <w:bookmarkStart w:id="7" w:name="_Toc59224150"/>
       <w:r>
         <w:t>Disc.java</w:t>
       </w:r>
@@ -2681,8 +3436,13 @@
       <w:r>
         <w:t xml:space="preserve"> the constructor for Disc checks </w:t>
       </w:r>
-      <w:r>
-        <w:t xml:space="preserve">firstColour, which is a Boolean </w:t>
+      <w:proofErr w:type="spellStart"/>
+      <w:r>
+        <w:t>firstColour</w:t>
+      </w:r>
+      <w:proofErr w:type="spellEnd"/>
+      <w:r>
+        <w:t xml:space="preserve">, which is a Boolean </w:t>
       </w:r>
       <w:r>
         <w:t>to determine which player's turn once that is know</w:t>
@@ -2696,7 +3456,23 @@
     </w:p>
     <w:p>
       <w:r>
-        <w:t xml:space="preserve">The centerX and centerY are </w:t>
+        <w:t xml:space="preserve">The </w:t>
+      </w:r>
+      <w:proofErr w:type="spellStart"/>
+      <w:r>
+        <w:t>centerX</w:t>
+      </w:r>
+      <w:proofErr w:type="spellEnd"/>
+      <w:r>
+        <w:t xml:space="preserve"> and </w:t>
+      </w:r>
+      <w:proofErr w:type="spellStart"/>
+      <w:r>
+        <w:t>centerY</w:t>
+      </w:r>
+      <w:proofErr w:type="spellEnd"/>
+      <w:r>
+        <w:t xml:space="preserve"> are </w:t>
       </w:r>
       <w:r>
         <w:t xml:space="preserve">also </w:t>
@@ -2717,7 +3493,15 @@
     <w:p/>
     <w:p>
       <w:r>
-        <w:t xml:space="preserve">The first method would be the dropDisc method which </w:t>
+        <w:t xml:space="preserve">The first method would be the </w:t>
+      </w:r>
+      <w:proofErr w:type="spellStart"/>
+      <w:r>
+        <w:t>dropDisc</w:t>
+      </w:r>
+      <w:proofErr w:type="spellEnd"/>
+      <w:r>
+        <w:t xml:space="preserve"> method which </w:t>
       </w:r>
       <w:r>
         <w:t>manages everything that occurs that allows a disc to drop and what happens WHILE the disc is dropping</w:t>
@@ -2991,7 +3775,20 @@
     <w:p/>
     <w:p>
       <w:r>
-        <w:t>A number of critical checks and assignments occur as soon as the disc has finished it’s drop animation. Firstly we check if the game has ended, in which case we stop the main gameplay music clip and play a victory cheer sound clip, followed by the method gameOver() being called.</w:t>
+        <w:t xml:space="preserve">A number of critical checks and assignments occur as soon as the disc has finished it’s drop animation. Firstly we check if the game has ended, in which case we stop the main gameplay music clip and play a victory cheer sound clip, followed by the method </w:t>
+      </w:r>
+      <w:proofErr w:type="spellStart"/>
+      <w:proofErr w:type="gramStart"/>
+      <w:r>
+        <w:t>gameOver</w:t>
+      </w:r>
+      <w:proofErr w:type="spellEnd"/>
+      <w:r>
+        <w:t>(</w:t>
+      </w:r>
+      <w:proofErr w:type="gramEnd"/>
+      <w:r>
+        <w:t>) being called.</w:t>
       </w:r>
     </w:p>
     <w:p/>
@@ -3003,13 +3800,53 @@
     <w:p/>
     <w:p>
       <w:r>
-        <w:t xml:space="preserve">Here we also check if the game is a draw, this is done with a simple counter that adds every move played to its ArrayList then comparing the size of the ArrayList with the number returned when Columns is multiplied by Rows. If this is true then a Draw is declared which plays a specific sound clip and passes the </w:t>
-      </w:r>
-      <w:r>
-        <w:t>method GameOver from</w:t>
-      </w:r>
-      <w:r>
-        <w:t xml:space="preserve"> EndScreen.</w:t>
+        <w:t xml:space="preserve">Here we also check if the game is a draw, this is done with a simple counter that adds every move played to its </w:t>
+      </w:r>
+      <w:proofErr w:type="spellStart"/>
+      <w:r>
+        <w:t>ArrayList</w:t>
+      </w:r>
+      <w:proofErr w:type="spellEnd"/>
+      <w:r>
+        <w:t xml:space="preserve"> then comparing the size of the </w:t>
+      </w:r>
+      <w:proofErr w:type="spellStart"/>
+      <w:r>
+        <w:t>ArrayList</w:t>
+      </w:r>
+      <w:proofErr w:type="spellEnd"/>
+      <w:r>
+        <w:t xml:space="preserve"> with the number returned when Columns is multiplied by Rows. If this is </w:t>
+      </w:r>
+      <w:proofErr w:type="gramStart"/>
+      <w:r>
+        <w:t>true</w:t>
+      </w:r>
+      <w:proofErr w:type="gramEnd"/>
+      <w:r>
+        <w:t xml:space="preserve"> then a Draw is declared which plays a specific sound clip and passes the </w:t>
+      </w:r>
+      <w:r>
+        <w:t xml:space="preserve">method </w:t>
+      </w:r>
+      <w:proofErr w:type="spellStart"/>
+      <w:r>
+        <w:t>GameOver</w:t>
+      </w:r>
+      <w:proofErr w:type="spellEnd"/>
+      <w:r>
+        <w:t xml:space="preserve"> from</w:t>
+      </w:r>
+      <w:r>
+        <w:t xml:space="preserve"> </w:t>
+      </w:r>
+      <w:proofErr w:type="spellStart"/>
+      <w:r>
+        <w:t>EndScreen</w:t>
+      </w:r>
+      <w:proofErr w:type="spellEnd"/>
+      <w:r>
+        <w:t>.</w:t>
       </w:r>
     </w:p>
     <w:p/>
@@ -3021,7 +3858,20 @@
     <w:p/>
     <w:p>
       <w:r>
-        <w:t>Finally Disc houses the ClearAll() method, a powerful method that wipes the board and resets all parameters associated with it to enable a new game to be played.</w:t>
+        <w:t xml:space="preserve">Finally Disc houses the </w:t>
+      </w:r>
+      <w:proofErr w:type="spellStart"/>
+      <w:proofErr w:type="gramStart"/>
+      <w:r>
+        <w:t>ClearAll</w:t>
+      </w:r>
+      <w:proofErr w:type="spellEnd"/>
+      <w:r>
+        <w:t>(</w:t>
+      </w:r>
+      <w:proofErr w:type="gramEnd"/>
+      <w:r>
+        <w:t>) method, a powerful method that wipes the board and resets all parameters associated with it to enable a new game to be played.</w:t>
       </w:r>
     </w:p>
     <w:p/>
@@ -3029,28 +3879,62 @@
       <w:pPr>
         <w:pStyle w:val="Heading3"/>
       </w:pPr>
-      <w:bookmarkStart w:id="8" w:name="_Toc59217012"/>
+      <w:bookmarkStart w:id="8" w:name="_Toc59224151"/>
       <w:r>
         <w:t>EndScreen</w:t>
       </w:r>
+      <w:r>
+        <w:t>.java</w:t>
+      </w:r>
       <w:bookmarkEnd w:id="8"/>
-      <w:r>
-        <w:t>.java</w:t>
-      </w:r>
-    </w:p>
-    <w:p>
-      <w:r>
-        <w:t>Once the game is deemed as “over” the method GameOver() is called from within EndScreen.</w:t>
-      </w:r>
-      <w:r>
-        <w:t xml:space="preserve"> GameOver will first wait 3.5 seconds </w:t>
-      </w:r>
-      <w:r>
-        <w:t xml:space="preserve">to allow the celebration sound </w:t>
+    </w:p>
+    <w:p>
+      <w:r>
+        <w:t xml:space="preserve">Once the game is deemed as “over” the method </w:t>
+      </w:r>
+      <w:proofErr w:type="spellStart"/>
+      <w:proofErr w:type="gramStart"/>
+      <w:r>
+        <w:t>GameOver</w:t>
+      </w:r>
+      <w:proofErr w:type="spellEnd"/>
+      <w:r>
+        <w:t>(</w:t>
+      </w:r>
+      <w:proofErr w:type="gramEnd"/>
+      <w:r>
+        <w:t xml:space="preserve">) is called from within </w:t>
+      </w:r>
+      <w:proofErr w:type="spellStart"/>
+      <w:r>
+        <w:t>EndScreen</w:t>
+      </w:r>
+      <w:proofErr w:type="spellEnd"/>
+      <w:r>
+        <w:t>.</w:t>
+      </w:r>
+      <w:r>
+        <w:t xml:space="preserve"> </w:t>
+      </w:r>
+      <w:proofErr w:type="spellStart"/>
+      <w:r>
+        <w:t>GameOver</w:t>
+      </w:r>
+      <w:proofErr w:type="spellEnd"/>
+      <w:r>
+        <w:t xml:space="preserve"> will first wait 3.5 seconds </w:t>
+      </w:r>
+      <w:r>
+        <w:t xml:space="preserve">to allow the celebration </w:t>
+      </w:r>
+      <w:proofErr w:type="gramStart"/>
+      <w:r>
+        <w:t xml:space="preserve">sound </w:t>
       </w:r>
       <w:r>
         <w:t>track</w:t>
       </w:r>
+      <w:proofErr w:type="gramEnd"/>
       <w:r>
         <w:t xml:space="preserve"> to end </w:t>
       </w:r>
@@ -3058,13 +3942,29 @@
         <w:t>before playing the end of game song</w:t>
       </w:r>
       <w:r>
-        <w:t>. During which it will write to the leaderboard score to the board, declaring the winner and loser of the game and it will set up the new scene for the end scene.</w:t>
-      </w:r>
-    </w:p>
-    <w:p/>
-    <w:p>
-      <w:r>
-        <w:t xml:space="preserve">The endPane method creates all of the elements that will be displayed on the end screen, from the winner and loser to the full </w:t>
+        <w:t xml:space="preserve">. During which it will write to the </w:t>
+      </w:r>
+      <w:proofErr w:type="spellStart"/>
+      <w:r>
+        <w:t>leaderboard</w:t>
+      </w:r>
+      <w:proofErr w:type="spellEnd"/>
+      <w:r>
+        <w:t xml:space="preserve"> score to the board, declaring the winner and loser of the game and it will set up the new scene for the end scene.</w:t>
+      </w:r>
+    </w:p>
+    <w:p/>
+    <w:p>
+      <w:r>
+        <w:t xml:space="preserve">The </w:t>
+      </w:r>
+      <w:proofErr w:type="spellStart"/>
+      <w:r>
+        <w:t>endPane</w:t>
+      </w:r>
+      <w:proofErr w:type="spellEnd"/>
+      <w:r>
+        <w:t xml:space="preserve"> method creates all of the elements that will be displayed on the end screen, from the winner and loser to the full </w:t>
       </w:r>
       <w:r>
         <w:t>leader board along</w:t>
@@ -3094,7 +3994,15 @@
         <w:t>Beneath</w:t>
       </w:r>
       <w:r>
-        <w:t xml:space="preserve"> that we display a TextArea that houses the leader board for all previous games including the one that just finished. Every new game that ends has </w:t>
+        <w:t xml:space="preserve"> that we display a </w:t>
+      </w:r>
+      <w:proofErr w:type="spellStart"/>
+      <w:r>
+        <w:t>TextArea</w:t>
+      </w:r>
+      <w:proofErr w:type="spellEnd"/>
+      <w:r>
+        <w:t xml:space="preserve"> that houses the leader board for all previous games including the one that just finished. Every new game that ends has </w:t>
       </w:r>
       <w:r>
         <w:t>its</w:t>
@@ -3253,13 +4161,7 @@
         </w:r>
       </w:fldSimple>
       <w:r>
-        <w:t xml:space="preserve"> - </w:t>
-      </w:r>
-      <w:r>
-        <w:t xml:space="preserve">Review final board </w:t>
-      </w:r>
-      <w:r>
-        <w:t>normal game</w:t>
+        <w:t xml:space="preserve"> - Review final board normal game</w:t>
       </w:r>
       <w:r>
         <w:tab/>
@@ -3403,9 +4305,14 @@
       <w:r>
         <w:tab/>
       </w:r>
+      <w:proofErr w:type="gramStart"/>
       <w:r>
         <w:tab/>
-        <w:t xml:space="preserve">  Figure </w:t>
+        <w:t xml:space="preserve">  Figure</w:t>
+      </w:r>
+      <w:proofErr w:type="gramEnd"/>
+      <w:r>
+        <w:t xml:space="preserve"> </w:t>
       </w:r>
       <w:fldSimple w:instr=" SEQ Figure \* ARABIC ">
         <w:r>
@@ -3416,7 +4323,15 @@
         </w:r>
       </w:fldSimple>
       <w:r>
-        <w:t xml:space="preserve"> - Leaderboard Draw</w:t>
+        <w:t xml:space="preserve"> - </w:t>
+      </w:r>
+      <w:proofErr w:type="spellStart"/>
+      <w:r>
+        <w:t>Leaderboard</w:t>
+      </w:r>
+      <w:proofErr w:type="spellEnd"/>
+      <w:r>
+        <w:t xml:space="preserve"> Draw</w:t>
       </w:r>
     </w:p>
     <w:p/>
@@ -3424,11 +4339,53 @@
       <w:r>
         <w:t xml:space="preserve">The method </w:t>
       </w:r>
-      <w:r>
-        <w:t>printLeaderTextArea()</w:t>
-      </w:r>
-      <w:r>
-        <w:t xml:space="preserve"> is called during the creation of endPane() to read the data that is stored within the Leaderboards.txt file and write the results of the file into the Leader board textArea. To allow for multiple iterations of the game without the read function spamming the textArea with the same results every time the method is called, we clear the ArrayList which contains the results before reading the leaderboard.txt file.</w:t>
+      <w:proofErr w:type="spellStart"/>
+      <w:proofErr w:type="gramStart"/>
+      <w:r>
+        <w:t>printLeaderTextArea</w:t>
+      </w:r>
+      <w:proofErr w:type="spellEnd"/>
+      <w:r>
+        <w:t>(</w:t>
+      </w:r>
+      <w:proofErr w:type="gramEnd"/>
+      <w:r>
+        <w:t>)</w:t>
+      </w:r>
+      <w:r>
+        <w:t xml:space="preserve"> is called during the creation of </w:t>
+      </w:r>
+      <w:proofErr w:type="spellStart"/>
+      <w:r>
+        <w:t>endPane</w:t>
+      </w:r>
+      <w:proofErr w:type="spellEnd"/>
+      <w:r>
+        <w:t xml:space="preserve">() to read the data that is stored within the Leaderboards.txt file and write the results of the file into the Leader board </w:t>
+      </w:r>
+      <w:proofErr w:type="spellStart"/>
+      <w:r>
+        <w:t>textArea</w:t>
+      </w:r>
+      <w:proofErr w:type="spellEnd"/>
+      <w:r>
+        <w:t xml:space="preserve">. To allow for multiple iterations of the game without the read function spamming the </w:t>
+      </w:r>
+      <w:proofErr w:type="spellStart"/>
+      <w:r>
+        <w:t>textArea</w:t>
+      </w:r>
+      <w:proofErr w:type="spellEnd"/>
+      <w:r>
+        <w:t xml:space="preserve"> with the same results every time the method is called, we clear the </w:t>
+      </w:r>
+      <w:proofErr w:type="spellStart"/>
+      <w:r>
+        <w:t>ArrayList</w:t>
+      </w:r>
+      <w:proofErr w:type="spellEnd"/>
+      <w:r>
+        <w:t xml:space="preserve"> which contains the results before reading the leaderboard.txt file.</w:t>
       </w:r>
     </w:p>
     <w:p/>
@@ -3437,23 +4394,67 @@
       <w:pPr>
         <w:pStyle w:val="Heading3"/>
       </w:pPr>
+      <w:bookmarkStart w:id="9" w:name="_Toc59224152"/>
       <w:r>
         <w:t>Leaderboard.java</w:t>
       </w:r>
-    </w:p>
-    <w:p>
-      <w:r>
-        <w:t>Creates an ArrayList that will contain Strings to be read from the leaderboard and passed onto EndScreen. Firstly, if the file leaderboard.txt does not exist then a new file with that name is created. Depending if the game is a Draw then the words “Draw Draw” are written into the text file, alternatively the winner and loser of the game are written into the text file with a space between them. This space between the names is used in the readFile method to split each sentence read in from the text file into input [0] for the winner and input [1] for the loser. An if statement is in place to tell the reader that if a line is blank then simply ignore it, this is to resolve any issues that may occur when creating a blank file that could have an empty string at the start.</w:t>
+      <w:bookmarkEnd w:id="9"/>
+    </w:p>
+    <w:p>
+      <w:r>
+        <w:t xml:space="preserve">Creates an </w:t>
+      </w:r>
+      <w:proofErr w:type="spellStart"/>
+      <w:r>
+        <w:t>ArrayList</w:t>
+      </w:r>
+      <w:proofErr w:type="spellEnd"/>
+      <w:r>
+        <w:t xml:space="preserve"> that will contain Strings to be read from the </w:t>
+      </w:r>
+      <w:proofErr w:type="spellStart"/>
+      <w:r>
+        <w:t>leaderboard</w:t>
+      </w:r>
+      <w:proofErr w:type="spellEnd"/>
+      <w:r>
+        <w:t xml:space="preserve"> and passed onto </w:t>
+      </w:r>
+      <w:proofErr w:type="spellStart"/>
+      <w:r>
+        <w:t>EndScreen</w:t>
+      </w:r>
+      <w:proofErr w:type="spellEnd"/>
+      <w:r>
+        <w:t xml:space="preserve">. Firstly, if the file leaderboard.txt does not exist then a new file with that name is created. Depending if the game is a Draw then the words “Draw </w:t>
+      </w:r>
+      <w:proofErr w:type="spellStart"/>
+      <w:r>
+        <w:t>Draw</w:t>
+      </w:r>
+      <w:proofErr w:type="spellEnd"/>
+      <w:r>
+        <w:t xml:space="preserve">” are written into the text file, alternatively the winner and loser of the game are written into the text file with a space between them. This space between the names is used in the </w:t>
+      </w:r>
+      <w:proofErr w:type="spellStart"/>
+      <w:r>
+        <w:t>readFile</w:t>
+      </w:r>
+      <w:proofErr w:type="spellEnd"/>
+      <w:r>
+        <w:t xml:space="preserve"> method to split each sentence read in from the text file into input [0] for the winner and input [1] for the loser. An if statement is in place to tell the reader that if a line is blank then simply ignore it, this is to resolve any issues that may occur when creating a blank file that could have an empty string at the start.</w:t>
       </w:r>
     </w:p>
     <w:p>
       <w:pPr>
         <w:pStyle w:val="Heading3"/>
       </w:pPr>
+      <w:bookmarkStart w:id="10" w:name="_Toc59224153"/>
       <w:r>
         <w:lastRenderedPageBreak/>
         <w:t>Player.java</w:t>
       </w:r>
+      <w:bookmarkEnd w:id="10"/>
     </w:p>
     <w:p>
       <w:r>
@@ -3471,9 +4472,11 @@
       <w:pPr>
         <w:pStyle w:val="Heading3"/>
       </w:pPr>
+      <w:bookmarkStart w:id="11" w:name="_Toc59224154"/>
       <w:r>
         <w:t>Music.java</w:t>
       </w:r>
+      <w:bookmarkEnd w:id="11"/>
     </w:p>
     <w:p>
       <w:r>
@@ -3499,19 +4502,21 @@
       <w:pPr>
         <w:pStyle w:val="Heading2"/>
       </w:pPr>
-      <w:bookmarkStart w:id="9" w:name="_Toc59217013"/>
+      <w:bookmarkStart w:id="12" w:name="_Toc59224155"/>
       <w:r>
         <w:t>Class Diagram</w:t>
       </w:r>
-      <w:bookmarkEnd w:id="9"/>
+      <w:bookmarkEnd w:id="12"/>
     </w:p>
     <w:p>
       <w:pPr>
         <w:pStyle w:val="Heading2"/>
       </w:pPr>
+      <w:bookmarkStart w:id="13" w:name="_Toc59224156"/>
       <w:r>
         <w:t>Game classes:</w:t>
       </w:r>
+      <w:bookmarkEnd w:id="13"/>
     </w:p>
     <w:p/>
     <w:p>
@@ -3654,9 +4659,11 @@
       <w:pPr>
         <w:pStyle w:val="Heading2"/>
       </w:pPr>
+      <w:bookmarkStart w:id="14" w:name="_Toc59224157"/>
       <w:r>
         <w:t>Test &amp; Game Classes</w:t>
       </w:r>
+      <w:bookmarkEnd w:id="14"/>
     </w:p>
     <w:p>
       <w:pPr>
@@ -3741,11 +4748,11 @@
       <w:pPr>
         <w:pStyle w:val="Heading3"/>
       </w:pPr>
-      <w:bookmarkStart w:id="10" w:name="_Toc59217015"/>
+      <w:bookmarkStart w:id="15" w:name="_Toc59224158"/>
       <w:r>
         <w:t>Encapsulation</w:t>
       </w:r>
-      <w:bookmarkEnd w:id="10"/>
+      <w:bookmarkEnd w:id="15"/>
     </w:p>
     <w:p>
       <w:r>
@@ -3766,15 +4773,23 @@
       <w:pPr>
         <w:pStyle w:val="Heading3"/>
       </w:pPr>
-      <w:bookmarkStart w:id="11" w:name="_Toc59217016"/>
+      <w:bookmarkStart w:id="16" w:name="_Toc59224159"/>
       <w:r>
         <w:t>Model View Controller</w:t>
       </w:r>
-      <w:bookmarkEnd w:id="11"/>
-    </w:p>
-    <w:p>
-      <w:r>
-        <w:t>despite not implementing MVC as traditionally would be expected, the project does borrow some design considerations when approaching the handling of some elements. This can be more prominently seen with regards to the displaying of the End Screen of application. The creation of the model elements such as the pane, buttons, text and labels is all handled within a single method dedicated to the View, while the logic behind it is controlled within the body of the main method.</w:t>
+      <w:bookmarkEnd w:id="16"/>
+    </w:p>
+    <w:p>
+      <w:r>
+        <w:t xml:space="preserve">despite not implementing MVC as traditionally would be expected, the project does borrow some design considerations when approaching the handling of some elements. This can be more prominently seen with regards to the displaying of the End Screen of application. The creation of the model elements such as the pane, buttons, text and labels </w:t>
+      </w:r>
+      <w:proofErr w:type="gramStart"/>
+      <w:r>
+        <w:t>is</w:t>
+      </w:r>
+      <w:proofErr w:type="gramEnd"/>
+      <w:r>
+        <w:t xml:space="preserve"> all handled within a single method dedicated to the View, while the logic behind it is controlled within the body of the main method.</w:t>
       </w:r>
     </w:p>
     <w:p/>
@@ -3785,28 +4800,40 @@
       <w:pPr>
         <w:pStyle w:val="Heading1"/>
       </w:pPr>
-      <w:bookmarkStart w:id="12" w:name="_Toc59217017"/>
+      <w:bookmarkStart w:id="17" w:name="_Toc59224160"/>
       <w:r>
         <w:lastRenderedPageBreak/>
         <w:t>Game Unit Testing</w:t>
       </w:r>
-      <w:bookmarkEnd w:id="12"/>
+      <w:bookmarkEnd w:id="17"/>
     </w:p>
     <w:p/>
     <w:p>
       <w:pPr>
         <w:pStyle w:val="Heading3"/>
       </w:pPr>
+      <w:bookmarkStart w:id="18" w:name="_Toc59224161"/>
       <w:r>
         <w:t>GameDesignUnitTest.java</w:t>
       </w:r>
+      <w:bookmarkEnd w:id="18"/>
     </w:p>
     <w:p>
       <w:r>
         <w:t xml:space="preserve">This test starts off by running a quick instance of the game as do most tests, using </w:t>
       </w:r>
-      <w:r>
-        <w:t>JFXPanel()</w:t>
+      <w:proofErr w:type="spellStart"/>
+      <w:proofErr w:type="gramStart"/>
+      <w:r>
+        <w:t>JFXPanel</w:t>
+      </w:r>
+      <w:proofErr w:type="spellEnd"/>
+      <w:r>
+        <w:t>(</w:t>
+      </w:r>
+      <w:proofErr w:type="gramEnd"/>
+      <w:r>
+        <w:t>)</w:t>
       </w:r>
       <w:r>
         <w:t>.</w:t>
@@ -3815,7 +4842,6 @@
         <w:t xml:space="preserve"> </w:t>
       </w:r>
     </w:p>
-    <w:p/>
     <w:p>
       <w:pPr>
         <w:pStyle w:val="ListParagraph"/>
@@ -3824,8 +4850,18 @@
           <w:numId w:val="4"/>
         </w:numPr>
       </w:pPr>
-      <w:r>
-        <w:t>testCreatePlayer()</w:t>
+      <w:proofErr w:type="spellStart"/>
+      <w:proofErr w:type="gramStart"/>
+      <w:r>
+        <w:t>testCreatePlayer</w:t>
+      </w:r>
+      <w:proofErr w:type="spellEnd"/>
+      <w:r>
+        <w:t>(</w:t>
+      </w:r>
+      <w:proofErr w:type="gramEnd"/>
+      <w:r>
+        <w:t>)</w:t>
       </w:r>
       <w:r>
         <w:t xml:space="preserve">: The test creates 4 players and checks that their names and colours are being handled as expected. </w:t>
@@ -3839,11 +4875,18 @@
           <w:numId w:val="4"/>
         </w:numPr>
       </w:pPr>
+      <w:proofErr w:type="spellStart"/>
+      <w:proofErr w:type="gramStart"/>
       <w:r>
         <w:t>testSetColumnsAndRows</w:t>
       </w:r>
-      <w:r>
-        <w:t>(): provides an input for columns and rows and ensures they are handled.</w:t>
+      <w:proofErr w:type="spellEnd"/>
+      <w:r>
+        <w:t>(</w:t>
+      </w:r>
+      <w:proofErr w:type="gramEnd"/>
+      <w:r>
+        <w:t>): provides an input for columns and rows and ensures they are handled.</w:t>
       </w:r>
     </w:p>
     <w:p>
@@ -3855,7 +4898,15 @@
         </w:numPr>
       </w:pPr>
       <w:r>
-        <w:t>testPlayer1move()</w:t>
+        <w:t>testPlayer1</w:t>
+      </w:r>
+      <w:proofErr w:type="gramStart"/>
+      <w:r>
+        <w:t>move(</w:t>
+      </w:r>
+      <w:proofErr w:type="gramEnd"/>
+      <w:r>
+        <w:t>)</w:t>
       </w:r>
       <w:r>
         <w:t xml:space="preserve">: Checks that the first player is recognised. </w:t>
@@ -3869,11 +4920,29 @@
           <w:numId w:val="4"/>
         </w:numPr>
       </w:pPr>
-      <w:r>
-        <w:t>testMakeGrid()</w:t>
-      </w:r>
-      <w:r>
-        <w:t>: ensures that the function makeGrid is returning a grid.</w:t>
+      <w:proofErr w:type="spellStart"/>
+      <w:proofErr w:type="gramStart"/>
+      <w:r>
+        <w:t>testMakeGrid</w:t>
+      </w:r>
+      <w:proofErr w:type="spellEnd"/>
+      <w:r>
+        <w:t>(</w:t>
+      </w:r>
+      <w:proofErr w:type="gramEnd"/>
+      <w:r>
+        <w:t>)</w:t>
+      </w:r>
+      <w:r>
+        <w:t xml:space="preserve">: ensures that the function </w:t>
+      </w:r>
+      <w:proofErr w:type="spellStart"/>
+      <w:r>
+        <w:t>makeGrid</w:t>
+      </w:r>
+      <w:proofErr w:type="spellEnd"/>
+      <w:r>
+        <w:t xml:space="preserve"> is returning a grid.</w:t>
       </w:r>
     </w:p>
     <w:p>
@@ -3888,7 +4957,15 @@
         <w:t>t</w:t>
       </w:r>
       <w:r>
-        <w:t>estLighting3D()</w:t>
+        <w:t>estLighting3</w:t>
+      </w:r>
+      <w:proofErr w:type="gramStart"/>
+      <w:r>
+        <w:t>D(</w:t>
+      </w:r>
+      <w:proofErr w:type="gramEnd"/>
+      <w:r>
+        <w:t>)</w:t>
       </w:r>
       <w:r>
         <w:t>: Tests the 3D effects applied.</w:t>
@@ -3902,8 +4979,18 @@
           <w:numId w:val="4"/>
         </w:numPr>
       </w:pPr>
-      <w:r>
-        <w:t>testSelection()</w:t>
+      <w:proofErr w:type="spellStart"/>
+      <w:proofErr w:type="gramStart"/>
+      <w:r>
+        <w:t>testSelection</w:t>
+      </w:r>
+      <w:proofErr w:type="spellEnd"/>
+      <w:r>
+        <w:t>(</w:t>
+      </w:r>
+      <w:proofErr w:type="gramEnd"/>
+      <w:r>
+        <w:t>)</w:t>
       </w:r>
       <w:r>
         <w:t>: The selector first value would return the top left corner of the board.</w:t>
@@ -3917,8 +5004,18 @@
           <w:numId w:val="4"/>
         </w:numPr>
       </w:pPr>
-      <w:r>
-        <w:t>testGameEnd()</w:t>
+      <w:proofErr w:type="spellStart"/>
+      <w:proofErr w:type="gramStart"/>
+      <w:r>
+        <w:t>testGameEnd</w:t>
+      </w:r>
+      <w:proofErr w:type="spellEnd"/>
+      <w:r>
+        <w:t>(</w:t>
+      </w:r>
+      <w:proofErr w:type="gramEnd"/>
+      <w:r>
+        <w:t>)</w:t>
       </w:r>
       <w:r>
         <w:t xml:space="preserve">: Checks if </w:t>
@@ -3932,16 +5029,25 @@
       <w:pPr>
         <w:pStyle w:val="Heading3"/>
       </w:pPr>
+      <w:bookmarkStart w:id="19" w:name="_Toc59224162"/>
       <w:r>
         <w:t>DiscUnitTest.java</w:t>
       </w:r>
+      <w:bookmarkEnd w:id="19"/>
     </w:p>
     <w:p>
       <w:r>
         <w:t>Create two players and two instances of Disc with the varying constructor.</w:t>
       </w:r>
     </w:p>
-    <w:p/>
+    <w:p>
+      <w:pPr>
+        <w:rPr>
+          <w:sz w:val="21"/>
+          <w:szCs w:val="21"/>
+        </w:rPr>
+      </w:pPr>
+    </w:p>
     <w:p>
       <w:pPr>
         <w:pStyle w:val="ListParagraph"/>
@@ -3950,8 +5056,18 @@
           <w:numId w:val="4"/>
         </w:numPr>
       </w:pPr>
-      <w:r>
-        <w:t>testDisc()</w:t>
+      <w:proofErr w:type="spellStart"/>
+      <w:proofErr w:type="gramStart"/>
+      <w:r>
+        <w:t>testDisc</w:t>
+      </w:r>
+      <w:proofErr w:type="spellEnd"/>
+      <w:r>
+        <w:t>(</w:t>
+      </w:r>
+      <w:proofErr w:type="gramEnd"/>
+      <w:r>
+        <w:t>)</w:t>
       </w:r>
       <w:r>
         <w:t>: checks the two types of constructors</w:t>
@@ -3965,8 +5081,18 @@
           <w:numId w:val="4"/>
         </w:numPr>
       </w:pPr>
-      <w:r>
-        <w:t>testGetDisc(): checks the retrieval of a disc</w:t>
+      <w:proofErr w:type="spellStart"/>
+      <w:proofErr w:type="gramStart"/>
+      <w:r>
+        <w:t>testGetDisc</w:t>
+      </w:r>
+      <w:proofErr w:type="spellEnd"/>
+      <w:r>
+        <w:t>(</w:t>
+      </w:r>
+      <w:proofErr w:type="gramEnd"/>
+      <w:r>
+        <w:t>): checks the retrieval of a disc</w:t>
       </w:r>
     </w:p>
     <w:p>
@@ -3977,8 +5103,18 @@
           <w:numId w:val="4"/>
         </w:numPr>
       </w:pPr>
-      <w:r>
-        <w:t>testclearAll(): checks that the elements that are cleared are in</w:t>
+      <w:proofErr w:type="spellStart"/>
+      <w:proofErr w:type="gramStart"/>
+      <w:r>
+        <w:t>testclearAll</w:t>
+      </w:r>
+      <w:proofErr w:type="spellEnd"/>
+      <w:r>
+        <w:t>(</w:t>
+      </w:r>
+      <w:proofErr w:type="gramEnd"/>
+      <w:r>
+        <w:t>): checks that the elements that are cleared are in</w:t>
       </w:r>
       <w:r>
         <w:t xml:space="preserve"> </w:t>
@@ -3987,59 +5123,255 @@
         <w:t>fact empty.</w:t>
       </w:r>
     </w:p>
-    <w:p/>
-    <w:p/>
-    <w:p/>
-    <w:p/>
-    <w:p/>
-    <w:p/>
-    <w:p/>
-    <w:p/>
-    <w:p/>
-    <w:p/>
-    <w:p/>
-    <w:p/>
-    <w:p/>
-    <w:p/>
-    <w:p/>
-    <w:p/>
-    <w:p/>
-    <w:p/>
-    <w:p/>
-    <w:p/>
-    <w:p/>
-    <w:p/>
-    <w:p/>
-    <w:p/>
-    <w:p/>
-    <w:p/>
-    <w:p/>
-    <w:p/>
-    <w:p/>
-    <w:p/>
-    <w:p/>
-    <w:p/>
-    <w:p/>
-    <w:p/>
-    <w:p/>
-    <w:p/>
-    <w:p/>
-    <w:p/>
-    <w:p/>
-    <w:p/>
-    <w:p/>
-    <w:p/>
-    <w:p/>
-    <w:p/>
+    <w:p>
+      <w:pPr>
+        <w:rPr>
+          <w:sz w:val="21"/>
+          <w:szCs w:val="21"/>
+        </w:rPr>
+      </w:pPr>
+    </w:p>
+    <w:p>
+      <w:pPr>
+        <w:pStyle w:val="Heading3"/>
+      </w:pPr>
+      <w:bookmarkStart w:id="20" w:name="_Toc59224163"/>
+      <w:r>
+        <w:t>MainMenuUnitTest.java</w:t>
+      </w:r>
+      <w:bookmarkEnd w:id="20"/>
+    </w:p>
+    <w:p>
+      <w:r>
+        <w:t>Sets up a main menu instance.</w:t>
+      </w:r>
+    </w:p>
+    <w:p>
+      <w:pPr>
+        <w:pStyle w:val="ListParagraph"/>
+        <w:numPr>
+          <w:ilvl w:val="0"/>
+          <w:numId w:val="4"/>
+        </w:numPr>
+      </w:pPr>
+      <w:proofErr w:type="spellStart"/>
+      <w:proofErr w:type="gramStart"/>
+      <w:r>
+        <w:t>testPreference</w:t>
+      </w:r>
+      <w:proofErr w:type="spellEnd"/>
+      <w:r>
+        <w:t>(</w:t>
+      </w:r>
+      <w:proofErr w:type="gramEnd"/>
+      <w:r>
+        <w:t xml:space="preserve">): checks for a return of the </w:t>
+      </w:r>
+      <w:proofErr w:type="spellStart"/>
+      <w:r>
+        <w:t>GridPane</w:t>
+      </w:r>
+      <w:proofErr w:type="spellEnd"/>
+    </w:p>
+    <w:p>
+      <w:pPr>
+        <w:pStyle w:val="ListParagraph"/>
+        <w:numPr>
+          <w:ilvl w:val="0"/>
+          <w:numId w:val="4"/>
+        </w:numPr>
+      </w:pPr>
+      <w:proofErr w:type="spellStart"/>
+      <w:proofErr w:type="gramStart"/>
+      <w:r>
+        <w:t>testMusicToggle</w:t>
+      </w:r>
+      <w:proofErr w:type="spellEnd"/>
+      <w:r>
+        <w:t>(</w:t>
+      </w:r>
+      <w:proofErr w:type="gramEnd"/>
+      <w:r>
+        <w:t>)</w:t>
+      </w:r>
+      <w:r>
+        <w:t>: tests the music toggle Boolean</w:t>
+      </w:r>
+      <w:r>
+        <w:t>.</w:t>
+      </w:r>
+    </w:p>
+    <w:p/>
+    <w:p>
+      <w:r>
+        <w:t>EndScreen.java</w:t>
+      </w:r>
+    </w:p>
+    <w:p>
+      <w:r>
+        <w:t xml:space="preserve">Creates an instance of </w:t>
+      </w:r>
+      <w:proofErr w:type="spellStart"/>
+      <w:r>
+        <w:t>EndScreen</w:t>
+      </w:r>
+      <w:proofErr w:type="spellEnd"/>
+      <w:r>
+        <w:t xml:space="preserve"> and two players.</w:t>
+      </w:r>
+    </w:p>
+    <w:p>
+      <w:pPr>
+        <w:pStyle w:val="ListParagraph"/>
+        <w:numPr>
+          <w:ilvl w:val="0"/>
+          <w:numId w:val="4"/>
+        </w:numPr>
+      </w:pPr>
+      <w:proofErr w:type="spellStart"/>
+      <w:proofErr w:type="gramStart"/>
+      <w:r>
+        <w:t>testEndPane</w:t>
+      </w:r>
+      <w:proofErr w:type="spellEnd"/>
+      <w:r>
+        <w:t>(</w:t>
+      </w:r>
+      <w:proofErr w:type="gramEnd"/>
+      <w:r>
+        <w:t>)</w:t>
+      </w:r>
+      <w:r>
+        <w:t xml:space="preserve">: ensures the </w:t>
+      </w:r>
+      <w:proofErr w:type="spellStart"/>
+      <w:r>
+        <w:t>endpane</w:t>
+      </w:r>
+      <w:proofErr w:type="spellEnd"/>
+      <w:r>
+        <w:t xml:space="preserve"> is returned and it is not null</w:t>
+      </w:r>
+    </w:p>
+    <w:p>
+      <w:pPr>
+        <w:pStyle w:val="ListParagraph"/>
+        <w:numPr>
+          <w:ilvl w:val="0"/>
+          <w:numId w:val="4"/>
+        </w:numPr>
+      </w:pPr>
+      <w:proofErr w:type="spellStart"/>
+      <w:proofErr w:type="gramStart"/>
+      <w:r>
+        <w:t>testprintLeaderTextArea</w:t>
+      </w:r>
+      <w:proofErr w:type="spellEnd"/>
+      <w:r>
+        <w:t>(</w:t>
+      </w:r>
+      <w:proofErr w:type="gramEnd"/>
+      <w:r>
+        <w:t>)</w:t>
+      </w:r>
+      <w:r>
+        <w:t xml:space="preserve">: ensures that a </w:t>
+      </w:r>
+      <w:proofErr w:type="spellStart"/>
+      <w:r>
+        <w:t>TextArea</w:t>
+      </w:r>
+      <w:proofErr w:type="spellEnd"/>
+      <w:r>
+        <w:t xml:space="preserve"> is returned and not null</w:t>
+      </w:r>
+    </w:p>
+    <w:p>
+      <w:pPr>
+        <w:rPr>
+          <w:sz w:val="21"/>
+          <w:szCs w:val="21"/>
+        </w:rPr>
+      </w:pPr>
+    </w:p>
+    <w:p>
+      <w:pPr>
+        <w:pStyle w:val="Heading3"/>
+      </w:pPr>
+      <w:bookmarkStart w:id="21" w:name="_Toc59224164"/>
+      <w:r>
+        <w:t>PlayerUnitTest.java</w:t>
+      </w:r>
+      <w:bookmarkEnd w:id="21"/>
+    </w:p>
+    <w:p>
+      <w:r>
+        <w:t>Creates a player and tests the getters and setters.</w:t>
+      </w:r>
+    </w:p>
+    <w:p>
+      <w:r>
+        <w:t>This is done by giving new values for name and colour and asserting that the getter for player would equal the new values.</w:t>
+      </w:r>
+    </w:p>
+    <w:p>
+      <w:pPr>
+        <w:rPr>
+          <w:sz w:val="18"/>
+          <w:szCs w:val="18"/>
+        </w:rPr>
+      </w:pPr>
+    </w:p>
+    <w:p>
+      <w:pPr>
+        <w:pStyle w:val="Heading3"/>
+      </w:pPr>
+      <w:bookmarkStart w:id="22" w:name="_Toc59224165"/>
+      <w:r>
+        <w:t>LeaderboardUnitTest.java</w:t>
+      </w:r>
+      <w:bookmarkEnd w:id="22"/>
+    </w:p>
+    <w:p>
+      <w:r>
+        <w:t xml:space="preserve">Creates two players which are saved to </w:t>
+      </w:r>
+      <w:r>
+        <w:t>a text file. To run this test successfully, it will be required to c</w:t>
+      </w:r>
+      <w:r>
+        <w:t>lear the Leaderboard.txt file before running this test</w:t>
+      </w:r>
+      <w:r>
+        <w:t xml:space="preserve">. </w:t>
+      </w:r>
+    </w:p>
+    <w:p/>
+    <w:p>
+      <w:r>
+        <w:t>Assuming the leader is clear then the response should be a simple capture of the first results in the text file which where the two players added.</w:t>
+      </w:r>
+    </w:p>
     <w:p>
       <w:pPr>
         <w:pStyle w:val="Heading1"/>
       </w:pPr>
-      <w:bookmarkStart w:id="13" w:name="_Toc59217018"/>
+      <w:bookmarkStart w:id="23" w:name="_Toc59224166"/>
       <w:r>
         <w:t>Improvements over Traditional game</w:t>
       </w:r>
-      <w:bookmarkEnd w:id="13"/>
+      <w:bookmarkEnd w:id="23"/>
+    </w:p>
+    <w:p>
+      <w:r>
+        <w:t>This game is far superior to its traditional counter as features many impressive and fun elements that enrich the user experience. The Grid size can be adjusted for a more tricky and fun game. Players can choose any colours they desire with no restrictions! This creates fun game modes such as “Who’s who??” where both players choose the same colour or an even further step up would be both choosing invisible disc colours. Finally</w:t>
+      </w:r>
+      <w:r>
+        <w:t>,</w:t>
+      </w:r>
+      <w:r>
+        <w:t xml:space="preserve"> MUSIC to add to the atmosphere of the fantastic game!</w:t>
+      </w:r>
     </w:p>
     <w:sectPr>
       <w:pgSz w:w="11900" w:h="16840"/>

</xml_diff>